<commit_message>
Il restent la partie sur Iterator a faire ainsi que les diagrammes
</commit_message>
<xml_diff>
--- a/TP4/ReponsesAuxQuestionsTP4.docx
+++ b/TP4/ReponsesAuxQuestionsTP4.docx
@@ -63,6 +63,15 @@
         </w:rPr>
         <w:t>Conception à base de patrons 1</w:t>
       </w:r>
+    </w:p>
+    <w:p>
+      <w:pPr>
+        <w:pStyle w:val="ListParagraph"/>
+        <w:jc w:val="both"/>
+        <w:rPr>
+          <w:b/>
+        </w:rPr>
+      </w:pPr>
     </w:p>
     <w:p>
       <w:pPr>
@@ -80,7 +89,291 @@
         <w:rPr>
           <w:b/>
         </w:rPr>
-        <w:t>Objectif</w:t>
+        <w:t>Patrons Composite</w:t>
+      </w:r>
+    </w:p>
+    <w:p>
+      <w:pPr>
+        <w:pStyle w:val="ListParagraph"/>
+        <w:numPr>
+          <w:ilvl w:val="1"/>
+          <w:numId w:val="1"/>
+        </w:numPr>
+        <w:jc w:val="both"/>
+        <w:rPr>
+          <w:b/>
+        </w:rPr>
+      </w:pPr>
+      <w:proofErr w:type="spellStart"/>
+      <w:r>
+        <w:rPr>
+          <w:b/>
+        </w:rPr>
+        <w:t>Identifez</w:t>
+      </w:r>
+      <w:proofErr w:type="spellEnd"/>
+      <w:r>
+        <w:rPr>
+          <w:b/>
+        </w:rPr>
+        <w:t xml:space="preserve"> les points suivants</w:t>
+      </w:r>
+    </w:p>
+    <w:p>
+      <w:pPr>
+        <w:pStyle w:val="ListParagraph"/>
+        <w:numPr>
+          <w:ilvl w:val="2"/>
+          <w:numId w:val="1"/>
+        </w:numPr>
+        <w:jc w:val="both"/>
+        <w:rPr>
+          <w:b/>
+        </w:rPr>
+      </w:pPr>
+      <w:r>
+        <w:rPr>
+          <w:b/>
+        </w:rPr>
+        <w:t>L’intention du patron Composite</w:t>
+      </w:r>
+    </w:p>
+    <w:p>
+      <w:pPr>
+        <w:jc w:val="both"/>
+      </w:pPr>
+      <w:r>
+        <w:t>L’intention du patron Composite est de créer une structure de classes en arbre avec des structures composites.</w:t>
+      </w:r>
+      <w:r>
+        <w:t xml:space="preserve"> Cela nous permet de </w:t>
+      </w:r>
+      <w:r>
+        <w:t>traiter récursivement</w:t>
+      </w:r>
+      <w:r>
+        <w:t xml:space="preserve"> </w:t>
+      </w:r>
+      <w:r>
+        <w:t xml:space="preserve">et uniformément les objets. </w:t>
+      </w:r>
+    </w:p>
+    <w:p>
+      <w:pPr>
+        <w:pStyle w:val="ListParagraph"/>
+        <w:numPr>
+          <w:ilvl w:val="2"/>
+          <w:numId w:val="1"/>
+        </w:numPr>
+        <w:jc w:val="both"/>
+        <w:rPr>
+          <w:b/>
+        </w:rPr>
+      </w:pPr>
+      <w:r>
+        <w:rPr>
+          <w:b/>
+        </w:rPr>
+        <w:t xml:space="preserve"> La Structure des classes réelles qui participent au patron ainsi que leurs rôles. Faite un diagramme de classes avec Enterprise Architect pour l’instance du patron composite. Ajouter des notes en UML pour indiquer les rôles, et exportez le tout en </w:t>
+      </w:r>
+      <w:proofErr w:type="spellStart"/>
+      <w:r>
+        <w:rPr>
+          <w:b/>
+        </w:rPr>
+        <w:t>pdf</w:t>
+      </w:r>
+      <w:proofErr w:type="spellEnd"/>
+      <w:r>
+        <w:rPr>
+          <w:b/>
+        </w:rPr>
+        <w:t>).</w:t>
+      </w:r>
+    </w:p>
+    <w:p>
+      <w:pPr>
+        <w:jc w:val="both"/>
+        <w:rPr>
+          <w:b/>
+        </w:rPr>
+      </w:pPr>
+    </w:p>
+    <w:p>
+      <w:pPr>
+        <w:pStyle w:val="ListParagraph"/>
+        <w:numPr>
+          <w:ilvl w:val="1"/>
+          <w:numId w:val="1"/>
+        </w:numPr>
+        <w:jc w:val="both"/>
+        <w:rPr>
+          <w:b/>
+        </w:rPr>
+      </w:pPr>
+      <w:r>
+        <w:rPr>
+          <w:b/>
+        </w:rPr>
+        <w:t>Identifiez toutes les abstractions présentent dans la conception du TP4, et pour chacune, identifiez les responsabilités spécifiques qui lui ont été assignées.</w:t>
+      </w:r>
+    </w:p>
+    <w:p>
+      <w:pPr>
+        <w:jc w:val="both"/>
+      </w:pPr>
+      <w:proofErr w:type="spellStart"/>
+      <w:r>
+        <w:t>AbsTransform</w:t>
+      </w:r>
+      <w:proofErr w:type="spellEnd"/>
+      <w:r>
+        <w:t> :</w:t>
+      </w:r>
+      <w:r>
+        <w:t xml:space="preserve"> </w:t>
+      </w:r>
+      <w:r>
+        <w:t xml:space="preserve">Classe interface des trois transformations </w:t>
+      </w:r>
+      <w:proofErr w:type="spellStart"/>
+      <w:r>
+        <w:t>RepeatTrasnform</w:t>
+      </w:r>
+      <w:proofErr w:type="spellEnd"/>
+      <w:r>
+        <w:t xml:space="preserve">, </w:t>
+      </w:r>
+      <w:proofErr w:type="spellStart"/>
+      <w:r>
+        <w:t>InvertTrasnform</w:t>
+      </w:r>
+      <w:proofErr w:type="spellEnd"/>
+      <w:r>
+        <w:t xml:space="preserve">, </w:t>
+      </w:r>
+      <w:proofErr w:type="spellStart"/>
+      <w:r>
+        <w:t>CompositeTransform</w:t>
+      </w:r>
+      <w:proofErr w:type="spellEnd"/>
+      <w:r>
+        <w:t>.</w:t>
+      </w:r>
+    </w:p>
+    <w:p>
+      <w:pPr>
+        <w:jc w:val="both"/>
+      </w:pPr>
+      <w:proofErr w:type="spellStart"/>
+      <w:r>
+        <w:t>AbsAudioFile</w:t>
+      </w:r>
+      <w:proofErr w:type="spellEnd"/>
+      <w:r>
+        <w:t> :</w:t>
+      </w:r>
+      <w:r>
+        <w:t xml:space="preserve"> Cette classe fait l’interface de </w:t>
+      </w:r>
+      <w:proofErr w:type="spellStart"/>
+      <w:r>
+        <w:t>AudioFile</w:t>
+      </w:r>
+      <w:proofErr w:type="spellEnd"/>
+      <w:r>
+        <w:t xml:space="preserve"> et </w:t>
+      </w:r>
+      <w:proofErr w:type="spellStart"/>
+      <w:r>
+        <w:t>MemAudioFile</w:t>
+      </w:r>
+      <w:proofErr w:type="spellEnd"/>
+      <w:r>
+        <w:t>.</w:t>
+      </w:r>
+    </w:p>
+    <w:p>
+      <w:pPr>
+        <w:jc w:val="both"/>
+      </w:pPr>
+    </w:p>
+    <w:p>
+      <w:pPr>
+        <w:jc w:val="both"/>
+        <w:rPr>
+          <w:b/>
+        </w:rPr>
+      </w:pPr>
+    </w:p>
+    <w:p>
+      <w:pPr>
+        <w:pStyle w:val="ListParagraph"/>
+        <w:numPr>
+          <w:ilvl w:val="1"/>
+          <w:numId w:val="1"/>
+        </w:numPr>
+        <w:jc w:val="both"/>
+        <w:rPr>
+          <w:b/>
+        </w:rPr>
+      </w:pPr>
+      <w:r>
+        <w:rPr>
+          <w:b/>
+        </w:rPr>
+        <w:t xml:space="preserve">Dans l’implémentation actuelle du système </w:t>
+      </w:r>
+      <w:proofErr w:type="spellStart"/>
+      <w:r>
+        <w:rPr>
+          <w:b/>
+        </w:rPr>
+        <w:t>PolyVersion</w:t>
+      </w:r>
+      <w:proofErr w:type="spellEnd"/>
+      <w:r>
+        <w:rPr>
+          <w:b/>
+        </w:rPr>
+        <w:t>, quel objet ou classe est responsable de la création de l’arbre des composantes.</w:t>
+      </w:r>
+    </w:p>
+    <w:p>
+      <w:pPr>
+        <w:jc w:val="both"/>
+      </w:pPr>
+      <w:r>
+        <w:t xml:space="preserve">La classe </w:t>
+      </w:r>
+      <w:proofErr w:type="spellStart"/>
+      <w:r>
+        <w:t>CompositeTransform</w:t>
+      </w:r>
+      <w:proofErr w:type="spellEnd"/>
+      <w:r>
+        <w:t xml:space="preserve"> est responsable de la création de l’arbre des composantes avec </w:t>
+      </w:r>
+      <w:proofErr w:type="spellStart"/>
+      <w:proofErr w:type="gramStart"/>
+      <w:r>
+        <w:t>addChild</w:t>
+      </w:r>
+      <w:proofErr w:type="spellEnd"/>
+      <w:r>
+        <w:t>(</w:t>
+      </w:r>
+      <w:proofErr w:type="gramEnd"/>
+      <w:r>
+        <w:t xml:space="preserve">) et </w:t>
+      </w:r>
+      <w:proofErr w:type="spellStart"/>
+      <w:r>
+        <w:t>removeChild</w:t>
+      </w:r>
+      <w:proofErr w:type="spellEnd"/>
+      <w:r>
+        <w:t>().</w:t>
       </w:r>
     </w:p>
     <w:p>
@@ -99,7 +392,7 @@
         <w:rPr>
           <w:b/>
         </w:rPr>
-        <w:t>Patrons Composite</w:t>
+        <w:t>Patron Proxy</w:t>
       </w:r>
     </w:p>
     <w:p>
@@ -114,19 +407,11 @@
           <w:b/>
         </w:rPr>
       </w:pPr>
-      <w:proofErr w:type="spellStart"/>
-      <w:r>
-        <w:rPr>
-          <w:b/>
-        </w:rPr>
-        <w:t>Identifez</w:t>
-      </w:r>
-      <w:proofErr w:type="spellEnd"/>
-      <w:r>
-        <w:rPr>
-          <w:b/>
-        </w:rPr>
-        <w:t xml:space="preserve"> les points suivants</w:t>
+      <w:r>
+        <w:rPr>
+          <w:b/>
+        </w:rPr>
+        <w:t>Identifiez les points suivants :</w:t>
       </w:r>
     </w:p>
     <w:p>
@@ -145,18 +430,83 @@
         <w:rPr>
           <w:b/>
         </w:rPr>
-        <w:t>L’intention du patron Composite</w:t>
-      </w:r>
-    </w:p>
-    <w:p>
-      <w:pPr>
-        <w:jc w:val="both"/>
-      </w:pPr>
-      <w:r>
-        <w:t>L’intention du patron Composite est de créer une structure de classes en arbre avec des structures composites.</w:t>
-      </w:r>
-      <w:bookmarkStart w:id="0" w:name="_GoBack"/>
-      <w:bookmarkEnd w:id="0"/>
+        <w:t xml:space="preserve"> L’intention du patron Proxy</w:t>
+      </w:r>
+    </w:p>
+    <w:p>
+      <w:pPr>
+        <w:jc w:val="both"/>
+      </w:pPr>
+      <w:r>
+        <w:t>L’</w:t>
+      </w:r>
+      <w:r>
+        <w:t xml:space="preserve">intention du patron Proxy permet de substituer une classe/objet à une autre tout en permettant d’utiliser les méthodes de la classe/objet originale sur la classe/objet proxy. La </w:t>
+      </w:r>
+      <w:proofErr w:type="spellStart"/>
+      <w:r>
+        <w:t>classse</w:t>
+      </w:r>
+      <w:proofErr w:type="spellEnd"/>
+      <w:r>
+        <w:t xml:space="preserve"> </w:t>
+      </w:r>
+      <w:proofErr w:type="spellStart"/>
+      <w:r>
+        <w:t>MemAudioFile</w:t>
+      </w:r>
+      <w:proofErr w:type="spellEnd"/>
+      <w:r>
+        <w:t xml:space="preserve"> est un proxy pour la classe </w:t>
+      </w:r>
+      <w:proofErr w:type="spellStart"/>
+      <w:r>
+        <w:t>AudioFile</w:t>
+      </w:r>
+      <w:proofErr w:type="spellEnd"/>
+      <w:r>
+        <w:t xml:space="preserve">. </w:t>
+      </w:r>
+      <w:r>
+        <w:rPr>
+          <w:rFonts w:ascii="Arial" w:hAnsi="Arial" w:cs="Arial"/>
+          <w:color w:val="222222"/>
+          <w:sz w:val="21"/>
+          <w:szCs w:val="21"/>
+          <w:shd w:val="clear" w:color="auto" w:fill="FFFFFF"/>
+        </w:rPr>
+        <w:t> </w:t>
+      </w:r>
+      <w:r>
+        <w:rPr>
+          <w:rFonts w:ascii="Arial" w:hAnsi="Arial" w:cs="Arial"/>
+          <w:color w:val="222222"/>
+          <w:sz w:val="21"/>
+          <w:szCs w:val="21"/>
+          <w:shd w:val="clear" w:color="auto" w:fill="FFFFFF"/>
+        </w:rPr>
+        <w:t xml:space="preserve">Un </w:t>
+      </w:r>
+      <w:r>
+        <w:rPr>
+          <w:rFonts w:ascii="Arial" w:hAnsi="Arial" w:cs="Arial"/>
+          <w:color w:val="222222"/>
+          <w:sz w:val="21"/>
+          <w:szCs w:val="21"/>
+          <w:shd w:val="clear" w:color="auto" w:fill="FFFFFF"/>
+        </w:rPr>
+        <w:t>proxy ajoute une indirection à l'utilisation de la classe à substituer</w:t>
+      </w:r>
+      <w:r>
+        <w:rPr>
+          <w:rFonts w:ascii="Arial" w:hAnsi="Arial" w:cs="Arial"/>
+          <w:color w:val="222222"/>
+          <w:sz w:val="21"/>
+          <w:szCs w:val="21"/>
+          <w:shd w:val="clear" w:color="auto" w:fill="FFFFFF"/>
+        </w:rPr>
+        <w:t xml:space="preserve"> (Gamma,1994).</w:t>
+      </w:r>
     </w:p>
     <w:p>
       <w:pPr>
@@ -174,7 +524,25 @@
         <w:rPr>
           <w:b/>
         </w:rPr>
-        <w:t xml:space="preserve"> La Structure des classes réelles qui participent au patron ainsi que leurs rôles. Faite un diagramme de classes avec Enterprise Architect pour l’instance du patron composite. Ajouter des notes en UML pour indiquer les rôles, et exportez le tout en </w:t>
+        <w:t xml:space="preserve"> </w:t>
+      </w:r>
+      <w:r>
+        <w:rPr>
+          <w:b/>
+        </w:rPr>
+        <w:t>La structure des classes réelles qui participent au patron ainsi que leurs rôles.</w:t>
+      </w:r>
+      <w:r>
+        <w:rPr>
+          <w:b/>
+        </w:rPr>
+        <w:t xml:space="preserve"> </w:t>
+      </w:r>
+      <w:r>
+        <w:rPr>
+          <w:b/>
+        </w:rPr>
+        <w:t xml:space="preserve">Faite un diagramme de classes avec Enterprise Architect pour l’instance du patron proxy. Ajouter des notes en UML pour indiquer les rôles, et exportez le tout en </w:t>
       </w:r>
       <w:proofErr w:type="spellStart"/>
       <w:r>
@@ -188,8 +556,44 @@
         <w:rPr>
           <w:b/>
         </w:rPr>
-        <w:t>).</w:t>
-      </w:r>
+        <w:t>.</w:t>
+      </w:r>
+    </w:p>
+    <w:p>
+      <w:pPr>
+        <w:jc w:val="both"/>
+        <w:rPr>
+          <w:b/>
+        </w:rPr>
+      </w:pPr>
+    </w:p>
+    <w:p>
+      <w:pPr>
+        <w:pStyle w:val="ListParagraph"/>
+        <w:numPr>
+          <w:ilvl w:val="0"/>
+          <w:numId w:val="1"/>
+        </w:numPr>
+        <w:jc w:val="both"/>
+        <w:rPr>
+          <w:b/>
+        </w:rPr>
+      </w:pPr>
+      <w:r>
+        <w:rPr>
+          <w:b/>
+        </w:rPr>
+        <w:lastRenderedPageBreak/>
+        <w:t xml:space="preserve">Conteneurs et Patron </w:t>
+      </w:r>
+      <w:proofErr w:type="spellStart"/>
+      <w:r>
+        <w:rPr>
+          <w:b/>
+        </w:rPr>
+        <w:t>Iterator</w:t>
+      </w:r>
+      <w:proofErr w:type="spellEnd"/>
     </w:p>
     <w:p>
       <w:pPr>
@@ -207,8 +611,338 @@
         <w:rPr>
           <w:b/>
         </w:rPr>
-        <w:t>Identifiez toutes les abstractions présentent dans la conception du TP4, et pour chacune, identifiez les responsabilités spécifiques qui lui ont été assignées.</w:t>
-      </w:r>
+        <w:t>Identifiez les points suivants :</w:t>
+      </w:r>
+    </w:p>
+    <w:p>
+      <w:pPr>
+        <w:pStyle w:val="ListParagraph"/>
+        <w:numPr>
+          <w:ilvl w:val="2"/>
+          <w:numId w:val="1"/>
+        </w:numPr>
+        <w:jc w:val="both"/>
+        <w:rPr>
+          <w:b/>
+        </w:rPr>
+      </w:pPr>
+      <w:r>
+        <w:rPr>
+          <w:b/>
+        </w:rPr>
+        <w:t xml:space="preserve"> L’intention du patron </w:t>
+      </w:r>
+      <w:proofErr w:type="spellStart"/>
+      <w:r>
+        <w:rPr>
+          <w:b/>
+        </w:rPr>
+        <w:t>Iterator</w:t>
+      </w:r>
+      <w:proofErr w:type="spellEnd"/>
+    </w:p>
+    <w:p>
+      <w:pPr>
+        <w:jc w:val="both"/>
+      </w:pPr>
+      <w:r>
+        <w:rPr>
+          <w:rFonts w:ascii="Arial" w:hAnsi="Arial" w:cs="Arial"/>
+          <w:color w:val="222222"/>
+          <w:sz w:val="21"/>
+          <w:szCs w:val="21"/>
+          <w:shd w:val="clear" w:color="auto" w:fill="FFFFFF"/>
+        </w:rPr>
+        <w:t>Ce patron permet d'accéder séquentiellement aux éléments d'un ensemble sans connaitre les détails techniques du fonctionnement de l'ensembl</w:t>
+      </w:r>
+      <w:r>
+        <w:rPr>
+          <w:rFonts w:ascii="Arial" w:hAnsi="Arial" w:cs="Arial"/>
+          <w:color w:val="222222"/>
+          <w:sz w:val="21"/>
+          <w:szCs w:val="21"/>
+          <w:shd w:val="clear" w:color="auto" w:fill="FFFFFF"/>
+        </w:rPr>
+        <w:t>e (Gamma, 1994)</w:t>
+      </w:r>
+      <w:r>
+        <w:rPr>
+          <w:rFonts w:ascii="Arial" w:hAnsi="Arial" w:cs="Arial"/>
+          <w:color w:val="222222"/>
+          <w:sz w:val="21"/>
+          <w:szCs w:val="21"/>
+          <w:shd w:val="clear" w:color="auto" w:fill="FFFFFF"/>
+        </w:rPr>
+        <w:t xml:space="preserve">. </w:t>
+      </w:r>
+      <w:r>
+        <w:rPr>
+          <w:rFonts w:ascii="Arial" w:hAnsi="Arial" w:cs="Arial"/>
+          <w:color w:val="222222"/>
+          <w:sz w:val="21"/>
+          <w:szCs w:val="21"/>
+          <w:shd w:val="clear" w:color="auto" w:fill="FFFFFF"/>
+        </w:rPr>
+        <w:t>L’</w:t>
+      </w:r>
+      <w:proofErr w:type="spellStart"/>
+      <w:r>
+        <w:rPr>
+          <w:rFonts w:ascii="Arial" w:hAnsi="Arial" w:cs="Arial"/>
+          <w:color w:val="222222"/>
+          <w:sz w:val="21"/>
+          <w:szCs w:val="21"/>
+          <w:shd w:val="clear" w:color="auto" w:fill="FFFFFF"/>
+        </w:rPr>
+        <w:t>Iterator</w:t>
+      </w:r>
+      <w:proofErr w:type="spellEnd"/>
+      <w:r>
+        <w:rPr>
+          <w:rFonts w:ascii="Arial" w:hAnsi="Arial" w:cs="Arial"/>
+          <w:color w:val="222222"/>
+          <w:sz w:val="21"/>
+          <w:szCs w:val="21"/>
+          <w:shd w:val="clear" w:color="auto" w:fill="FFFFFF"/>
+        </w:rPr>
+        <w:t xml:space="preserve"> permet</w:t>
+      </w:r>
+      <w:r>
+        <w:rPr>
+          <w:rFonts w:ascii="Arial" w:hAnsi="Arial" w:cs="Arial"/>
+          <w:color w:val="222222"/>
+          <w:sz w:val="21"/>
+          <w:szCs w:val="21"/>
+          <w:shd w:val="clear" w:color="auto" w:fill="FFFFFF"/>
+        </w:rPr>
+        <w:t xml:space="preserve"> de parcourir un</w:t>
+      </w:r>
+      <w:r>
+        <w:rPr>
+          <w:rFonts w:ascii="Arial" w:hAnsi="Arial" w:cs="Arial"/>
+          <w:color w:val="222222"/>
+          <w:sz w:val="21"/>
+          <w:szCs w:val="21"/>
+          <w:shd w:val="clear" w:color="auto" w:fill="FFFFFF"/>
+        </w:rPr>
+        <w:t xml:space="preserve"> conteneur</w:t>
+      </w:r>
+      <w:r>
+        <w:rPr>
+          <w:rFonts w:ascii="Arial" w:hAnsi="Arial" w:cs="Arial"/>
+          <w:color w:val="222222"/>
+          <w:sz w:val="21"/>
+          <w:szCs w:val="21"/>
+          <w:shd w:val="clear" w:color="auto" w:fill="FFFFFF"/>
+        </w:rPr>
+        <w:t xml:space="preserve"> en accédant </w:t>
+      </w:r>
+      <w:r>
+        <w:rPr>
+          <w:rFonts w:ascii="Arial" w:hAnsi="Arial" w:cs="Arial"/>
+          <w:color w:val="222222"/>
+          <w:sz w:val="21"/>
+          <w:szCs w:val="21"/>
+          <w:shd w:val="clear" w:color="auto" w:fill="FFFFFF"/>
+        </w:rPr>
+        <w:t xml:space="preserve">séquentiellement à tous ses éléments pour </w:t>
+      </w:r>
+      <w:r>
+        <w:rPr>
+          <w:rFonts w:ascii="Arial" w:hAnsi="Arial" w:cs="Arial"/>
+          <w:color w:val="222222"/>
+          <w:sz w:val="21"/>
+          <w:szCs w:val="21"/>
+          <w:shd w:val="clear" w:color="auto" w:fill="FFFFFF"/>
+        </w:rPr>
+        <w:t>faire</w:t>
+      </w:r>
+      <w:r>
+        <w:rPr>
+          <w:rFonts w:ascii="Arial" w:hAnsi="Arial" w:cs="Arial"/>
+          <w:color w:val="222222"/>
+          <w:sz w:val="21"/>
+          <w:szCs w:val="21"/>
+          <w:shd w:val="clear" w:color="auto" w:fill="FFFFFF"/>
+        </w:rPr>
+        <w:t xml:space="preserve"> u</w:t>
+      </w:r>
+      <w:r>
+        <w:rPr>
+          <w:rFonts w:ascii="Arial" w:hAnsi="Arial" w:cs="Arial"/>
+          <w:color w:val="222222"/>
+          <w:sz w:val="21"/>
+          <w:szCs w:val="21"/>
+          <w:shd w:val="clear" w:color="auto" w:fill="FFFFFF"/>
+        </w:rPr>
+        <w:t>ne transformation</w:t>
+      </w:r>
+      <w:r>
+        <w:rPr>
+          <w:rFonts w:ascii="Arial" w:hAnsi="Arial" w:cs="Arial"/>
+          <w:color w:val="222222"/>
+          <w:sz w:val="21"/>
+          <w:szCs w:val="21"/>
+          <w:shd w:val="clear" w:color="auto" w:fill="FFFFFF"/>
+        </w:rPr>
+        <w:t>, tout en isolant la structure interne du conteneur.</w:t>
+      </w:r>
+      <w:r>
+        <w:rPr>
+          <w:rFonts w:ascii="Arial" w:hAnsi="Arial" w:cs="Arial"/>
+          <w:color w:val="222222"/>
+          <w:sz w:val="21"/>
+          <w:szCs w:val="21"/>
+          <w:shd w:val="clear" w:color="auto" w:fill="FFFFFF"/>
+        </w:rPr>
+        <w:t xml:space="preserve"> Dans le cadre du TP4, nous utilisons </w:t>
+      </w:r>
+      <w:proofErr w:type="spellStart"/>
+      <w:r>
+        <w:rPr>
+          <w:rFonts w:ascii="Arial" w:hAnsi="Arial" w:cs="Arial"/>
+          <w:color w:val="222222"/>
+          <w:sz w:val="21"/>
+          <w:szCs w:val="21"/>
+          <w:shd w:val="clear" w:color="auto" w:fill="FFFFFF"/>
+        </w:rPr>
+        <w:t>TransformIterator</w:t>
+      </w:r>
+      <w:proofErr w:type="spellEnd"/>
+      <w:r>
+        <w:rPr>
+          <w:rFonts w:ascii="Arial" w:hAnsi="Arial" w:cs="Arial"/>
+          <w:color w:val="222222"/>
+          <w:sz w:val="21"/>
+          <w:szCs w:val="21"/>
+          <w:shd w:val="clear" w:color="auto" w:fill="FFFFFF"/>
+        </w:rPr>
+        <w:t xml:space="preserve"> pour pouvoir utiliser les méthodes d’un objet/classes agrégats (comme un conteneur </w:t>
+      </w:r>
+      <w:proofErr w:type="spellStart"/>
+      <w:r>
+        <w:rPr>
+          <w:rFonts w:ascii="Arial" w:hAnsi="Arial" w:cs="Arial"/>
+          <w:color w:val="222222"/>
+          <w:sz w:val="21"/>
+          <w:szCs w:val="21"/>
+          <w:shd w:val="clear" w:color="auto" w:fill="FFFFFF"/>
+        </w:rPr>
+        <w:t>vector</w:t>
+      </w:r>
+      <w:proofErr w:type="spellEnd"/>
+      <w:r>
+        <w:rPr>
+          <w:rFonts w:ascii="Arial" w:hAnsi="Arial" w:cs="Arial"/>
+          <w:color w:val="222222"/>
+          <w:sz w:val="21"/>
+          <w:szCs w:val="21"/>
+          <w:shd w:val="clear" w:color="auto" w:fill="FFFFFF"/>
+        </w:rPr>
+        <w:t>) sans exposer sa structure interne.</w:t>
+      </w:r>
+    </w:p>
+    <w:p>
+      <w:pPr>
+        <w:pStyle w:val="ListParagraph"/>
+        <w:numPr>
+          <w:ilvl w:val="2"/>
+          <w:numId w:val="1"/>
+        </w:numPr>
+        <w:jc w:val="both"/>
+        <w:rPr>
+          <w:b/>
+        </w:rPr>
+      </w:pPr>
+      <w:r>
+        <w:rPr>
+          <w:b/>
+        </w:rPr>
+        <w:t xml:space="preserve"> La classe de conteneur de la STL utilisée pour stocker les enfants dans la classe Composite et les classes des </w:t>
+      </w:r>
+      <w:proofErr w:type="spellStart"/>
+      <w:r>
+        <w:rPr>
+          <w:b/>
+        </w:rPr>
+        <w:t>Iterators</w:t>
+      </w:r>
+      <w:proofErr w:type="spellEnd"/>
+      <w:r>
+        <w:rPr>
+          <w:b/>
+        </w:rPr>
+        <w:t xml:space="preserve"> utilisés dans la conception qui vous a été fournie.</w:t>
+      </w:r>
+    </w:p>
+    <w:p>
+      <w:pPr>
+        <w:rPr>
+          <w:b/>
+        </w:rPr>
+      </w:pPr>
+      <w:r>
+        <w:t xml:space="preserve">La classe de conteneur de la STL utilisée pour stocker les enfants dans la classe Composite est celle de </w:t>
+      </w:r>
+      <w:proofErr w:type="spellStart"/>
+      <w:r>
+        <w:t>Vector</w:t>
+      </w:r>
+      <w:proofErr w:type="spellEnd"/>
+      <w:r>
+        <w:t xml:space="preserve">. De plus, les classes des </w:t>
+      </w:r>
+      <w:proofErr w:type="spellStart"/>
+      <w:r>
+        <w:t>Iterators</w:t>
+      </w:r>
+      <w:proofErr w:type="spellEnd"/>
+      <w:r>
+        <w:t xml:space="preserve"> </w:t>
+      </w:r>
+      <w:proofErr w:type="spellStart"/>
+      <w:r>
+        <w:t>TransformBaseIterator</w:t>
+      </w:r>
+      <w:proofErr w:type="spellEnd"/>
+      <w:r>
+        <w:t xml:space="preserve"> et </w:t>
+      </w:r>
+      <w:proofErr w:type="spellStart"/>
+      <w:r>
+        <w:t>Trasnform</w:t>
+      </w:r>
+      <w:r>
+        <w:t>BaseIterator_const</w:t>
+      </w:r>
+      <w:proofErr w:type="spellEnd"/>
+      <w:r>
+        <w:t xml:space="preserve"> (qui représentent respectivement les classe </w:t>
+      </w:r>
+      <w:proofErr w:type="spellStart"/>
+      <w:r>
+        <w:t>TransformIterator</w:t>
+      </w:r>
+      <w:proofErr w:type="spellEnd"/>
+      <w:r>
+        <w:t xml:space="preserve"> et </w:t>
+      </w:r>
+      <w:proofErr w:type="spellStart"/>
+      <w:r>
+        <w:t>TransformIterator_const</w:t>
+      </w:r>
+      <w:proofErr w:type="spellEnd"/>
+      <w:r>
+        <w:t>) nous ont été fournies.</w:t>
+      </w:r>
+    </w:p>
+    <w:p>
+      <w:pPr>
+        <w:jc w:val="both"/>
+        <w:rPr>
+          <w:b/>
+        </w:rPr>
+      </w:pPr>
     </w:p>
     <w:p>
       <w:pPr>
@@ -226,22 +960,152 @@
         <w:rPr>
           <w:b/>
         </w:rPr>
-        <w:t xml:space="preserve">Dans l’implémentation actuelle du système </w:t>
-      </w:r>
-      <w:proofErr w:type="spellStart"/>
-      <w:r>
-        <w:rPr>
-          <w:b/>
-        </w:rPr>
-        <w:t>PolyVersion</w:t>
-      </w:r>
-      <w:proofErr w:type="spellEnd"/>
-      <w:r>
-        <w:rPr>
-          <w:b/>
-        </w:rPr>
-        <w:t>, quel objet ou classe est responsable de la création de l’arbre des composantes.</w:t>
-      </w:r>
+        <w:t xml:space="preserve">Expliquez le rôle de l’attribut statique </w:t>
+      </w:r>
+      <w:proofErr w:type="spellStart"/>
+      <w:r>
+        <w:rPr>
+          <w:b/>
+        </w:rPr>
+        <w:t>m_empty_transforms</w:t>
+      </w:r>
+      <w:proofErr w:type="spellEnd"/>
+      <w:r>
+        <w:rPr>
+          <w:b/>
+        </w:rPr>
+        <w:t xml:space="preserve"> défini dans la classe</w:t>
+      </w:r>
+      <w:r>
+        <w:rPr>
+          <w:b/>
+        </w:rPr>
+        <w:t xml:space="preserve"> </w:t>
+      </w:r>
+      <w:proofErr w:type="spellStart"/>
+      <w:r>
+        <w:rPr>
+          <w:b/>
+        </w:rPr>
+        <w:t>AbsTransform</w:t>
+      </w:r>
+      <w:proofErr w:type="spellEnd"/>
+      <w:r>
+        <w:rPr>
+          <w:b/>
+        </w:rPr>
+        <w:t>. Expliquez pourquoi, selon vous, cet attribut est déclaré comme</w:t>
+      </w:r>
+      <w:r>
+        <w:rPr>
+          <w:b/>
+        </w:rPr>
+        <w:t xml:space="preserve"> </w:t>
+      </w:r>
+      <w:r>
+        <w:rPr>
+          <w:b/>
+        </w:rPr>
+        <w:t>un attribut statique et privé.</w:t>
+      </w:r>
+    </w:p>
+    <w:p>
+      <w:pPr>
+        <w:jc w:val="both"/>
+        <w:rPr>
+          <w:b/>
+        </w:rPr>
+      </w:pPr>
+      <w:bookmarkStart w:id="0" w:name="_GoBack"/>
+      <w:bookmarkEnd w:id="0"/>
+    </w:p>
+    <w:p>
+      <w:pPr>
+        <w:pStyle w:val="ListParagraph"/>
+        <w:numPr>
+          <w:ilvl w:val="1"/>
+          <w:numId w:val="1"/>
+        </w:numPr>
+        <w:jc w:val="both"/>
+        <w:rPr>
+          <w:b/>
+        </w:rPr>
+      </w:pPr>
+      <w:r>
+        <w:rPr>
+          <w:b/>
+        </w:rPr>
+        <w:t xml:space="preserve">Quelles seraient les conséquences sur l’ensemble du code si vous décidiez de changer la classe de conteneur utilisée pour stocker les enfants dans la classe Composite? On vous demande de faire ce changement et d’indiquer toutes les modifications qui doivent être faites à l’ensemble du code </w:t>
+      </w:r>
+      <w:proofErr w:type="gramStart"/>
+      <w:r>
+        <w:rPr>
+          <w:b/>
+        </w:rPr>
+        <w:t>suite au</w:t>
+      </w:r>
+      <w:proofErr w:type="gramEnd"/>
+      <w:r>
+        <w:rPr>
+          <w:b/>
+        </w:rPr>
+        <w:t xml:space="preserve"> changement. Reliez la liste des changements à effectuer à la notion d’encapsulation mise de l’avant par la programmation orientée-objet. À votre avis, la conception proposée dans le TP4 respecte-t-elle le principe d’encapsulation ?</w:t>
+      </w:r>
+    </w:p>
+    <w:p>
+      <w:pPr>
+        <w:pStyle w:val="ListParagraph"/>
+        <w:numPr>
+          <w:ilvl w:val="1"/>
+          <w:numId w:val="1"/>
+        </w:numPr>
+        <w:jc w:val="both"/>
+        <w:rPr>
+          <w:b/>
+        </w:rPr>
+      </w:pPr>
+      <w:r>
+        <w:rPr>
+          <w:b/>
+        </w:rPr>
+        <w:t xml:space="preserve">Les classes dérivées </w:t>
+      </w:r>
+      <w:proofErr w:type="spellStart"/>
+      <w:r>
+        <w:rPr>
+          <w:b/>
+        </w:rPr>
+        <w:t>TransformIterator</w:t>
+      </w:r>
+      <w:proofErr w:type="spellEnd"/>
+      <w:r>
+        <w:rPr>
+          <w:b/>
+        </w:rPr>
+        <w:t xml:space="preserve"> et </w:t>
+      </w:r>
+      <w:proofErr w:type="spellStart"/>
+      <w:r>
+        <w:rPr>
+          <w:b/>
+        </w:rPr>
+        <w:t>TransformIterator_const</w:t>
+      </w:r>
+      <w:proofErr w:type="spellEnd"/>
+      <w:r>
+        <w:rPr>
+          <w:b/>
+        </w:rPr>
+        <w:t xml:space="preserve"> surchargent les opérateur « * » et « -&gt; ». Cette décision de conception a des avantages et des inconvénients. Identifiez un avantage et un inconvénient de cette décision.</w:t>
+      </w:r>
+    </w:p>
+    <w:p>
+      <w:pPr>
+        <w:jc w:val="both"/>
+        <w:rPr>
+          <w:b/>
+        </w:rPr>
+      </w:pPr>
     </w:p>
     <w:p>
       <w:pPr>
@@ -259,318 +1123,95 @@
         <w:rPr>
           <w:b/>
         </w:rPr>
-        <w:t>Patron Proxy</w:t>
-      </w:r>
-    </w:p>
-    <w:p>
-      <w:pPr>
-        <w:pStyle w:val="ListParagraph"/>
-        <w:numPr>
-          <w:ilvl w:val="1"/>
-          <w:numId w:val="1"/>
-        </w:numPr>
-        <w:jc w:val="both"/>
-        <w:rPr>
-          <w:b/>
-        </w:rPr>
-      </w:pPr>
-      <w:r>
-        <w:rPr>
-          <w:b/>
-        </w:rPr>
-        <w:t>Identifiez les points suivants :</w:t>
-      </w:r>
-    </w:p>
-    <w:p>
-      <w:pPr>
-        <w:pStyle w:val="ListParagraph"/>
-        <w:numPr>
-          <w:ilvl w:val="2"/>
-          <w:numId w:val="1"/>
-        </w:numPr>
-        <w:jc w:val="both"/>
-        <w:rPr>
-          <w:b/>
-        </w:rPr>
-      </w:pPr>
-      <w:r>
-        <w:rPr>
-          <w:b/>
-        </w:rPr>
-        <w:t xml:space="preserve"> L’intention du patron Proxy</w:t>
-      </w:r>
-    </w:p>
-    <w:p>
-      <w:pPr>
-        <w:pStyle w:val="ListParagraph"/>
-        <w:numPr>
-          <w:ilvl w:val="2"/>
-          <w:numId w:val="1"/>
-        </w:numPr>
-        <w:jc w:val="both"/>
-        <w:rPr>
-          <w:b/>
-        </w:rPr>
-      </w:pPr>
-      <w:r>
-        <w:rPr>
-          <w:b/>
+        <w:t>Bibliographie</w:t>
+      </w:r>
+    </w:p>
+    <w:p>
+      <w:pPr>
+        <w:jc w:val="both"/>
+        <w:rPr>
+          <w:lang w:val="en-US"/>
+        </w:rPr>
+      </w:pPr>
+      <w:r>
+        <w:rPr>
+          <w:rFonts w:hint="eastAsia"/>
+          <w:lang w:val="en-US"/>
+        </w:rPr>
+        <w:t xml:space="preserve">Erich Gamma, Richard Helm, Ralph Johnson et John </w:t>
+      </w:r>
+      <w:proofErr w:type="spellStart"/>
+      <w:r>
+        <w:rPr>
+          <w:rFonts w:hint="eastAsia"/>
+          <w:lang w:val="en-US"/>
+        </w:rPr>
+        <w:t>Vlissides</w:t>
+      </w:r>
+      <w:proofErr w:type="spellEnd"/>
+      <w:r>
+        <w:rPr>
+          <w:rFonts w:hint="eastAsia"/>
+          <w:lang w:val="en-US"/>
+        </w:rPr>
+        <w:t xml:space="preserve">, Design </w:t>
+      </w:r>
+      <w:proofErr w:type="gramStart"/>
+      <w:r>
+        <w:rPr>
+          <w:rFonts w:hint="eastAsia"/>
+          <w:lang w:val="en-US"/>
+        </w:rPr>
+        <w:t>Patterns :</w:t>
+      </w:r>
+      <w:proofErr w:type="gramEnd"/>
+      <w:r>
+        <w:rPr>
+          <w:rFonts w:hint="eastAsia"/>
+          <w:lang w:val="en-US"/>
+        </w:rPr>
+        <w:t xml:space="preserve"> Elements of Reusable Object-Oriented Software, Addison-Wesley, 1994, 395 p. (ISBN 0-201-63361-2, lire </w:t>
+      </w:r>
+      <w:proofErr w:type="spellStart"/>
+      <w:r>
+        <w:rPr>
+          <w:rFonts w:hint="eastAsia"/>
+          <w:lang w:val="en-US"/>
+        </w:rPr>
+        <w:t>en</w:t>
+      </w:r>
+      <w:proofErr w:type="spellEnd"/>
+      <w:r>
+        <w:rPr>
+          <w:rFonts w:hint="eastAsia"/>
+          <w:lang w:val="en-US"/>
         </w:rPr>
         <w:t xml:space="preserve"> </w:t>
       </w:r>
-      <w:r>
-        <w:rPr>
-          <w:b/>
-        </w:rPr>
-        <w:t>La structure des classes réelles qui participent au patron ainsi que leurs rôles.</w:t>
-      </w:r>
-      <w:r>
-        <w:rPr>
-          <w:b/>
-        </w:rPr>
-        <w:t xml:space="preserve"> </w:t>
-      </w:r>
-      <w:r>
-        <w:rPr>
-          <w:b/>
-        </w:rPr>
-        <w:t xml:space="preserve">Faite un diagramme de classes avec Enterprise Architect pour l’instance du patron proxy. Ajouter des notes en UML pour indiquer les rôles, et exportez le tout en </w:t>
-      </w:r>
-      <w:proofErr w:type="spellStart"/>
-      <w:r>
-        <w:rPr>
-          <w:b/>
-        </w:rPr>
-        <w:t>pdf</w:t>
-      </w:r>
-      <w:proofErr w:type="spellEnd"/>
-      <w:r>
-        <w:rPr>
-          <w:b/>
-        </w:rPr>
-        <w:t>.</w:t>
-      </w:r>
-    </w:p>
-    <w:p>
-      <w:pPr>
-        <w:pStyle w:val="ListParagraph"/>
-        <w:numPr>
-          <w:ilvl w:val="0"/>
-          <w:numId w:val="1"/>
-        </w:numPr>
-        <w:jc w:val="both"/>
-        <w:rPr>
-          <w:b/>
-        </w:rPr>
-      </w:pPr>
-      <w:r>
-        <w:rPr>
-          <w:b/>
-        </w:rPr>
-        <w:t xml:space="preserve">Conteneurs et Patron </w:t>
-      </w:r>
-      <w:proofErr w:type="spellStart"/>
-      <w:r>
-        <w:rPr>
-          <w:b/>
-        </w:rPr>
-        <w:t>Iterator</w:t>
-      </w:r>
-      <w:proofErr w:type="spellEnd"/>
-    </w:p>
-    <w:p>
-      <w:pPr>
-        <w:pStyle w:val="ListParagraph"/>
-        <w:numPr>
-          <w:ilvl w:val="1"/>
-          <w:numId w:val="1"/>
-        </w:numPr>
-        <w:jc w:val="both"/>
-        <w:rPr>
-          <w:b/>
-        </w:rPr>
-      </w:pPr>
-      <w:r>
-        <w:rPr>
-          <w:b/>
-        </w:rPr>
-        <w:t>Identifiez les points suivants :</w:t>
-      </w:r>
-    </w:p>
-    <w:p>
-      <w:pPr>
-        <w:pStyle w:val="ListParagraph"/>
-        <w:numPr>
-          <w:ilvl w:val="2"/>
-          <w:numId w:val="1"/>
-        </w:numPr>
-        <w:jc w:val="both"/>
-        <w:rPr>
-          <w:b/>
-        </w:rPr>
-      </w:pPr>
-      <w:r>
-        <w:rPr>
-          <w:b/>
-        </w:rPr>
-        <w:t xml:space="preserve"> L’intention du patron </w:t>
-      </w:r>
-      <w:proofErr w:type="spellStart"/>
-      <w:r>
-        <w:rPr>
-          <w:b/>
-        </w:rPr>
-        <w:t>Iterator</w:t>
-      </w:r>
-      <w:proofErr w:type="spellEnd"/>
-    </w:p>
-    <w:p>
-      <w:pPr>
-        <w:pStyle w:val="ListParagraph"/>
-        <w:numPr>
-          <w:ilvl w:val="2"/>
-          <w:numId w:val="1"/>
-        </w:numPr>
-        <w:jc w:val="both"/>
-        <w:rPr>
-          <w:b/>
-        </w:rPr>
-      </w:pPr>
-      <w:r>
-        <w:rPr>
-          <w:b/>
-        </w:rPr>
-        <w:t xml:space="preserve"> La classe de conteneur de la STL utilisée pour stocker les enfants dans la classe Composite et les classes des </w:t>
-      </w:r>
-      <w:proofErr w:type="spellStart"/>
-      <w:r>
-        <w:rPr>
-          <w:b/>
-        </w:rPr>
-        <w:t>Iterators</w:t>
-      </w:r>
-      <w:proofErr w:type="spellEnd"/>
-      <w:r>
-        <w:rPr>
-          <w:b/>
-        </w:rPr>
-        <w:t xml:space="preserve"> utilisés dans la conception qui vous a été fournie.</w:t>
-      </w:r>
-    </w:p>
-    <w:p>
-      <w:pPr>
-        <w:pStyle w:val="ListParagraph"/>
-        <w:numPr>
-          <w:ilvl w:val="1"/>
-          <w:numId w:val="1"/>
-        </w:numPr>
-        <w:jc w:val="both"/>
-        <w:rPr>
-          <w:b/>
-        </w:rPr>
-      </w:pPr>
-      <w:r>
-        <w:rPr>
-          <w:b/>
-        </w:rPr>
-        <w:t xml:space="preserve">La classe de conteneur de la STL utilisée pour stocker les enfants dans la classe Composite et les classes des </w:t>
-      </w:r>
-      <w:proofErr w:type="spellStart"/>
-      <w:r>
-        <w:rPr>
-          <w:b/>
-        </w:rPr>
-        <w:t>Iterators</w:t>
-      </w:r>
-      <w:proofErr w:type="spellEnd"/>
-      <w:r>
-        <w:rPr>
-          <w:b/>
-        </w:rPr>
-        <w:t xml:space="preserve"> utilisés dans la conception qui vous a été fournie.</w:t>
-      </w:r>
-    </w:p>
-    <w:p>
-      <w:pPr>
-        <w:pStyle w:val="ListParagraph"/>
-        <w:numPr>
-          <w:ilvl w:val="1"/>
-          <w:numId w:val="1"/>
-        </w:numPr>
-        <w:jc w:val="both"/>
-        <w:rPr>
-          <w:b/>
-        </w:rPr>
-      </w:pPr>
-      <w:r>
-        <w:rPr>
-          <w:b/>
-        </w:rPr>
-        <w:t xml:space="preserve">Quelles seraient les conséquences sur l’ensemble du code si vous décidiez de changer la classe de conteneur utilisée pour stocker les enfants dans la classe Composite? On vous demande de faire ce changement et d’indiquer toutes les modifications qui doivent être faites à l’ensemble du code </w:t>
-      </w:r>
-      <w:proofErr w:type="gramStart"/>
-      <w:r>
-        <w:rPr>
-          <w:b/>
-        </w:rPr>
-        <w:t>suite au</w:t>
-      </w:r>
-      <w:proofErr w:type="gramEnd"/>
-      <w:r>
-        <w:rPr>
-          <w:b/>
-        </w:rPr>
-        <w:t xml:space="preserve"> changement. Reliez la liste des changements à effectuer à la notion d’encapsulation mise de l’avant par la programmation orientée-objet. À votre avis, la conception proposée dans le TP4 respecte-t-elle le principe d’encapsulation ?</w:t>
-      </w:r>
-    </w:p>
-    <w:p>
-      <w:pPr>
-        <w:pStyle w:val="ListParagraph"/>
-        <w:numPr>
-          <w:ilvl w:val="1"/>
-          <w:numId w:val="1"/>
-        </w:numPr>
-        <w:jc w:val="both"/>
-        <w:rPr>
-          <w:b/>
-        </w:rPr>
-      </w:pPr>
-      <w:r>
-        <w:rPr>
-          <w:b/>
-        </w:rPr>
-        <w:t xml:space="preserve">Les classes dérivées </w:t>
-      </w:r>
-      <w:proofErr w:type="spellStart"/>
-      <w:r>
-        <w:rPr>
-          <w:b/>
-        </w:rPr>
-        <w:t>TransformIterator</w:t>
-      </w:r>
-      <w:proofErr w:type="spellEnd"/>
-      <w:r>
-        <w:rPr>
-          <w:b/>
-        </w:rPr>
-        <w:t xml:space="preserve"> et </w:t>
-      </w:r>
-      <w:proofErr w:type="spellStart"/>
-      <w:r>
-        <w:rPr>
-          <w:b/>
-        </w:rPr>
-        <w:t>TransformIterator_const</w:t>
-      </w:r>
-      <w:proofErr w:type="spellEnd"/>
-      <w:r>
-        <w:rPr>
-          <w:b/>
-        </w:rPr>
-        <w:t xml:space="preserve"> surchargent les opérateur « * » et « -&gt; ». Cette décision de conception a des avantages et des inconvénients. Identifiez un avantage et un inconvénient de cette décision.</w:t>
-      </w:r>
-    </w:p>
-    <w:p/>
+      <w:proofErr w:type="spellStart"/>
+      <w:r>
+        <w:rPr>
+          <w:rFonts w:hint="eastAsia"/>
+          <w:lang w:val="en-US"/>
+        </w:rPr>
+        <w:t>ligne</w:t>
+      </w:r>
+      <w:proofErr w:type="spellEnd"/>
+      <w:r>
+        <w:rPr>
+          <w:rFonts w:hint="eastAsia"/>
+          <w:lang w:val="en-US"/>
+        </w:rPr>
+        <w:t xml:space="preserve"> [archive]), p. 233-245</w:t>
+      </w:r>
+    </w:p>
+    <w:p>
+      <w:pPr>
+        <w:rPr>
+          <w:lang w:val="en-US"/>
+        </w:rPr>
+      </w:pPr>
+    </w:p>
     <w:sectPr>
       <w:pgSz w:w="12240" w:h="15840"/>
       <w:pgMar w:top="1440" w:right="1440" w:bottom="1440" w:left="1440" w:header="708" w:footer="708" w:gutter="0"/>
@@ -586,7 +1227,7 @@
   <w:abstractNum w:abstractNumId="0" w15:restartNumberingAfterBreak="0">
     <w:nsid w:val="28917802"/>
     <w:multiLevelType w:val="hybridMultilevel"/>
-    <w:tmpl w:val="5E36C6B4"/>
+    <w:tmpl w:val="B9126B5C"/>
     <w:lvl w:ilvl="0" w:tplc="0C0C000F">
       <w:start w:val="1"/>
       <w:numFmt w:val="decimal"/>
@@ -1111,6 +1752,18 @@
       <w:contextualSpacing/>
     </w:pPr>
   </w:style>
+  <w:style w:type="character" w:styleId="Hyperlink">
+    <w:name w:val="Hyperlink"/>
+    <w:basedOn w:val="DefaultParagraphFont"/>
+    <w:uiPriority w:val="99"/>
+    <w:semiHidden/>
+    <w:unhideWhenUsed/>
+    <w:rsid w:val="00234BDA"/>
+    <w:rPr>
+      <w:color w:val="0000FF"/>
+      <w:u w:val="single"/>
+    </w:rPr>
+  </w:style>
 </w:styles>
 </file>
 

</xml_diff>

<commit_message>
manque seulement les diag pour repondres aux questions
</commit_message>
<xml_diff>
--- a/TP4/ReponsesAuxQuestionsTP4.docx
+++ b/TP4/ReponsesAuxQuestionsTP4.docx
@@ -475,8 +475,146 @@
           <w:szCs w:val="21"/>
           <w:shd w:val="clear" w:color="auto" w:fill="FFFFFF"/>
         </w:rPr>
-        <w:t> </w:t>
-      </w:r>
+        <w:t> Un proxy ajoute une indirection à l'utilisation de la classe à substituer (Gamma,1994).</w:t>
+      </w:r>
+    </w:p>
+    <w:p>
+      <w:pPr>
+        <w:pStyle w:val="ListParagraph"/>
+        <w:numPr>
+          <w:ilvl w:val="2"/>
+          <w:numId w:val="1"/>
+        </w:numPr>
+        <w:jc w:val="both"/>
+        <w:rPr>
+          <w:b/>
+        </w:rPr>
+      </w:pPr>
+      <w:r>
+        <w:rPr>
+          <w:b/>
+        </w:rPr>
+        <w:t xml:space="preserve"> </w:t>
+      </w:r>
+      <w:r>
+        <w:rPr>
+          <w:b/>
+        </w:rPr>
+        <w:t>La structure des classes réelles qui participent au patron ainsi que leurs rôles.</w:t>
+      </w:r>
+      <w:r>
+        <w:rPr>
+          <w:b/>
+        </w:rPr>
+        <w:t xml:space="preserve"> </w:t>
+      </w:r>
+      <w:r>
+        <w:rPr>
+          <w:b/>
+        </w:rPr>
+        <w:t xml:space="preserve">Faite un diagramme de classes avec Enterprise Architect pour l’instance du patron proxy. Ajouter des notes en UML pour indiquer les rôles, et exportez le tout en </w:t>
+      </w:r>
+      <w:proofErr w:type="spellStart"/>
+      <w:r>
+        <w:rPr>
+          <w:b/>
+        </w:rPr>
+        <w:t>pdf</w:t>
+      </w:r>
+      <w:proofErr w:type="spellEnd"/>
+      <w:r>
+        <w:rPr>
+          <w:b/>
+        </w:rPr>
+        <w:t>.</w:t>
+      </w:r>
+    </w:p>
+    <w:p>
+      <w:pPr>
+        <w:jc w:val="both"/>
+        <w:rPr>
+          <w:b/>
+        </w:rPr>
+      </w:pPr>
+    </w:p>
+    <w:p>
+      <w:pPr>
+        <w:pStyle w:val="ListParagraph"/>
+        <w:numPr>
+          <w:ilvl w:val="0"/>
+          <w:numId w:val="1"/>
+        </w:numPr>
+        <w:jc w:val="both"/>
+        <w:rPr>
+          <w:b/>
+        </w:rPr>
+      </w:pPr>
+      <w:r>
+        <w:rPr>
+          <w:b/>
+        </w:rPr>
+        <w:lastRenderedPageBreak/>
+        <w:t xml:space="preserve">Conteneurs et Patron </w:t>
+      </w:r>
+      <w:proofErr w:type="spellStart"/>
+      <w:r>
+        <w:rPr>
+          <w:b/>
+        </w:rPr>
+        <w:t>Iterator</w:t>
+      </w:r>
+      <w:proofErr w:type="spellEnd"/>
+    </w:p>
+    <w:p>
+      <w:pPr>
+        <w:pStyle w:val="ListParagraph"/>
+        <w:numPr>
+          <w:ilvl w:val="1"/>
+          <w:numId w:val="1"/>
+        </w:numPr>
+        <w:jc w:val="both"/>
+        <w:rPr>
+          <w:b/>
+        </w:rPr>
+      </w:pPr>
+      <w:r>
+        <w:rPr>
+          <w:b/>
+        </w:rPr>
+        <w:t>Identifiez les points suivants :</w:t>
+      </w:r>
+    </w:p>
+    <w:p>
+      <w:pPr>
+        <w:pStyle w:val="ListParagraph"/>
+        <w:numPr>
+          <w:ilvl w:val="2"/>
+          <w:numId w:val="1"/>
+        </w:numPr>
+        <w:jc w:val="both"/>
+        <w:rPr>
+          <w:b/>
+        </w:rPr>
+      </w:pPr>
+      <w:r>
+        <w:rPr>
+          <w:b/>
+        </w:rPr>
+        <w:t xml:space="preserve"> L’intention du patron </w:t>
+      </w:r>
+      <w:proofErr w:type="spellStart"/>
+      <w:r>
+        <w:rPr>
+          <w:b/>
+        </w:rPr>
+        <w:t>Iterator</w:t>
+      </w:r>
+      <w:proofErr w:type="spellEnd"/>
+    </w:p>
+    <w:p>
+      <w:pPr>
+        <w:jc w:val="both"/>
+      </w:pPr>
       <w:r>
         <w:rPr>
           <w:rFonts w:ascii="Arial" w:hAnsi="Arial" w:cs="Arial"/>
@@ -485,7 +623,7 @@
           <w:szCs w:val="21"/>
           <w:shd w:val="clear" w:color="auto" w:fill="FFFFFF"/>
         </w:rPr>
-        <w:t xml:space="preserve">Un </w:t>
+        <w:t xml:space="preserve">Ce patron permet d'accéder séquentiellement aux éléments d'un ensemble sans connaitre les détails techniques du fonctionnement de l'ensemble (Gamma, 1994). </w:t>
       </w:r>
       <w:r>
         <w:rPr>
@@ -495,8 +633,9 @@
           <w:szCs w:val="21"/>
           <w:shd w:val="clear" w:color="auto" w:fill="FFFFFF"/>
         </w:rPr>
-        <w:t>proxy ajoute une indirection à l'utilisation de la classe à substituer</w:t>
-      </w:r>
+        <w:t>L’</w:t>
+      </w:r>
+      <w:proofErr w:type="spellStart"/>
       <w:r>
         <w:rPr>
           <w:rFonts w:ascii="Arial" w:hAnsi="Arial" w:cs="Arial"/>
@@ -505,7 +644,62 @@
           <w:szCs w:val="21"/>
           <w:shd w:val="clear" w:color="auto" w:fill="FFFFFF"/>
         </w:rPr>
-        <w:t xml:space="preserve"> (Gamma,1994).</w:t>
+        <w:t>Iterator</w:t>
+      </w:r>
+      <w:proofErr w:type="spellEnd"/>
+      <w:r>
+        <w:rPr>
+          <w:rFonts w:ascii="Arial" w:hAnsi="Arial" w:cs="Arial"/>
+          <w:color w:val="222222"/>
+          <w:sz w:val="21"/>
+          <w:szCs w:val="21"/>
+          <w:shd w:val="clear" w:color="auto" w:fill="FFFFFF"/>
+        </w:rPr>
+        <w:t xml:space="preserve"> permet de parcourir un conteneur en accédant séquentiellement à tous ses éléments pour faire une transformation, tout en isolant la structure interne du conteneur. Dans le cadre du TP4, nous utilisons </w:t>
+      </w:r>
+      <w:proofErr w:type="spellStart"/>
+      <w:r>
+        <w:rPr>
+          <w:rFonts w:ascii="Arial" w:hAnsi="Arial" w:cs="Arial"/>
+          <w:color w:val="222222"/>
+          <w:sz w:val="21"/>
+          <w:szCs w:val="21"/>
+          <w:shd w:val="clear" w:color="auto" w:fill="FFFFFF"/>
+        </w:rPr>
+        <w:t>TransformIterator</w:t>
+      </w:r>
+      <w:proofErr w:type="spellEnd"/>
+      <w:r>
+        <w:rPr>
+          <w:rFonts w:ascii="Arial" w:hAnsi="Arial" w:cs="Arial"/>
+          <w:color w:val="222222"/>
+          <w:sz w:val="21"/>
+          <w:szCs w:val="21"/>
+          <w:shd w:val="clear" w:color="auto" w:fill="FFFFFF"/>
+        </w:rPr>
+        <w:t xml:space="preserve"> pour pouvoir utiliser les méthodes d’un objet/classes agrégats (comme un conteneur </w:t>
+      </w:r>
+      <w:proofErr w:type="spellStart"/>
+      <w:r>
+        <w:rPr>
+          <w:rFonts w:ascii="Arial" w:hAnsi="Arial" w:cs="Arial"/>
+          <w:color w:val="222222"/>
+          <w:sz w:val="21"/>
+          <w:szCs w:val="21"/>
+          <w:shd w:val="clear" w:color="auto" w:fill="FFFFFF"/>
+        </w:rPr>
+        <w:t>vector</w:t>
+      </w:r>
+      <w:proofErr w:type="spellEnd"/>
+      <w:r>
+        <w:rPr>
+          <w:rFonts w:ascii="Arial" w:hAnsi="Arial" w:cs="Arial"/>
+          <w:color w:val="222222"/>
+          <w:sz w:val="21"/>
+          <w:szCs w:val="21"/>
+          <w:shd w:val="clear" w:color="auto" w:fill="FFFFFF"/>
+        </w:rPr>
+        <w:t>) sans exposer sa structure interne.</w:t>
       </w:r>
     </w:p>
     <w:p>
@@ -524,13 +718,123 @@
         <w:rPr>
           <w:b/>
         </w:rPr>
+        <w:t xml:space="preserve"> La classe de conteneur de la STL utilisée pour stocker les enfants dans la classe Composite et les classes des </w:t>
+      </w:r>
+      <w:proofErr w:type="spellStart"/>
+      <w:r>
+        <w:rPr>
+          <w:b/>
+        </w:rPr>
+        <w:t>Iterators</w:t>
+      </w:r>
+      <w:proofErr w:type="spellEnd"/>
+      <w:r>
+        <w:rPr>
+          <w:b/>
+        </w:rPr>
+        <w:t xml:space="preserve"> utilisés dans la conception qui vous a été fournie.</w:t>
+      </w:r>
+    </w:p>
+    <w:p>
+      <w:pPr>
+        <w:rPr>
+          <w:b/>
+        </w:rPr>
+      </w:pPr>
+      <w:r>
+        <w:t xml:space="preserve">La classe de conteneur de la STL utilisée pour stocker les enfants dans la classe Composite est celle de </w:t>
+      </w:r>
+      <w:proofErr w:type="spellStart"/>
+      <w:r>
+        <w:t>Vector</w:t>
+      </w:r>
+      <w:proofErr w:type="spellEnd"/>
+      <w:r>
+        <w:t xml:space="preserve">. De plus, les classes des </w:t>
+      </w:r>
+      <w:proofErr w:type="spellStart"/>
+      <w:r>
+        <w:t>Iterators</w:t>
+      </w:r>
+      <w:proofErr w:type="spellEnd"/>
+      <w:r>
         <w:t xml:space="preserve"> </w:t>
       </w:r>
-      <w:r>
-        <w:rPr>
-          <w:b/>
-        </w:rPr>
-        <w:t>La structure des classes réelles qui participent au patron ainsi que leurs rôles.</w:t>
+      <w:proofErr w:type="spellStart"/>
+      <w:r>
+        <w:t>TransformBaseIterator</w:t>
+      </w:r>
+      <w:proofErr w:type="spellEnd"/>
+      <w:r>
+        <w:t xml:space="preserve"> et </w:t>
+      </w:r>
+      <w:proofErr w:type="spellStart"/>
+      <w:r>
+        <w:t>Trasnform</w:t>
+      </w:r>
+      <w:r>
+        <w:t>BaseIterator_const</w:t>
+      </w:r>
+      <w:proofErr w:type="spellEnd"/>
+      <w:r>
+        <w:t xml:space="preserve"> (qui représentent respectivement les classe </w:t>
+      </w:r>
+      <w:proofErr w:type="spellStart"/>
+      <w:r>
+        <w:t>TransformIterator</w:t>
+      </w:r>
+      <w:proofErr w:type="spellEnd"/>
+      <w:r>
+        <w:t xml:space="preserve"> et </w:t>
+      </w:r>
+      <w:proofErr w:type="spellStart"/>
+      <w:r>
+        <w:t>TransformIterator_const</w:t>
+      </w:r>
+      <w:proofErr w:type="spellEnd"/>
+      <w:r>
+        <w:t>) nous ont été fournies.</w:t>
+      </w:r>
+    </w:p>
+    <w:p>
+      <w:pPr>
+        <w:jc w:val="both"/>
+        <w:rPr>
+          <w:b/>
+        </w:rPr>
+      </w:pPr>
+    </w:p>
+    <w:p>
+      <w:pPr>
+        <w:pStyle w:val="ListParagraph"/>
+        <w:numPr>
+          <w:ilvl w:val="1"/>
+          <w:numId w:val="1"/>
+        </w:numPr>
+        <w:jc w:val="both"/>
+        <w:rPr>
+          <w:b/>
+        </w:rPr>
+      </w:pPr>
+      <w:r>
+        <w:rPr>
+          <w:b/>
+        </w:rPr>
+        <w:t xml:space="preserve">Expliquez le rôle de l’attribut statique </w:t>
+      </w:r>
+      <w:proofErr w:type="spellStart"/>
+      <w:r>
+        <w:rPr>
+          <w:b/>
+        </w:rPr>
+        <w:t>m_empty_transforms</w:t>
+      </w:r>
+      <w:proofErr w:type="spellEnd"/>
+      <w:r>
+        <w:rPr>
+          <w:b/>
+        </w:rPr>
+        <w:t xml:space="preserve"> défini dans la classe</w:t>
       </w:r>
       <w:r>
         <w:rPr>
@@ -538,34 +842,403 @@
         </w:rPr>
         <w:t xml:space="preserve"> </w:t>
       </w:r>
-      <w:r>
-        <w:rPr>
-          <w:b/>
-        </w:rPr>
-        <w:t xml:space="preserve">Faite un diagramme de classes avec Enterprise Architect pour l’instance du patron proxy. Ajouter des notes en UML pour indiquer les rôles, et exportez le tout en </w:t>
-      </w:r>
-      <w:proofErr w:type="spellStart"/>
-      <w:r>
-        <w:rPr>
-          <w:b/>
-        </w:rPr>
-        <w:t>pdf</w:t>
-      </w:r>
-      <w:proofErr w:type="spellEnd"/>
-      <w:r>
-        <w:rPr>
-          <w:b/>
-        </w:rPr>
+      <w:proofErr w:type="spellStart"/>
+      <w:r>
+        <w:rPr>
+          <w:b/>
+        </w:rPr>
+        <w:t>AbsTransform</w:t>
+      </w:r>
+      <w:proofErr w:type="spellEnd"/>
+      <w:r>
+        <w:rPr>
+          <w:b/>
+        </w:rPr>
+        <w:t>. Expliquez pourquoi, selon vous, cet attribut est déclaré comme</w:t>
+      </w:r>
+      <w:r>
+        <w:rPr>
+          <w:b/>
+        </w:rPr>
+        <w:t xml:space="preserve"> </w:t>
+      </w:r>
+      <w:r>
+        <w:rPr>
+          <w:b/>
+        </w:rPr>
+        <w:t>un attribut statique et privé.</w:t>
+      </w:r>
+    </w:p>
+    <w:p>
+      <w:pPr>
+        <w:jc w:val="both"/>
+      </w:pPr>
+      <w:r>
+        <w:t xml:space="preserve">Le rôle de </w:t>
+      </w:r>
+      <w:r>
+        <w:t xml:space="preserve">l’attribut statique </w:t>
+      </w:r>
+      <w:proofErr w:type="spellStart"/>
+      <w:r>
+        <w:t>m_empty_transforms</w:t>
+      </w:r>
+      <w:proofErr w:type="spellEnd"/>
+      <w:r>
+        <w:t xml:space="preserve"> défini dans la classe </w:t>
+      </w:r>
+      <w:proofErr w:type="spellStart"/>
+      <w:r>
+        <w:t>AbsTransform</w:t>
+      </w:r>
+      <w:proofErr w:type="spellEnd"/>
+      <w:r>
+        <w:t xml:space="preserve"> est de retourner un élément valide(</w:t>
+      </w:r>
+      <w:proofErr w:type="spellStart"/>
+      <w:r>
+        <w:t>chunk</w:t>
+      </w:r>
+      <w:proofErr w:type="spellEnd"/>
+      <w:r>
+        <w:t>)</w:t>
+      </w:r>
+      <w:r>
+        <w:t xml:space="preserve"> vide</w:t>
+      </w:r>
+      <w:r>
+        <w:t xml:space="preserve"> lorsque nous utilisons la classe abstraite </w:t>
+      </w:r>
+      <w:proofErr w:type="spellStart"/>
+      <w:r>
+        <w:t>AbsTransform</w:t>
+      </w:r>
+      <w:proofErr w:type="spellEnd"/>
+      <w:r>
         <w:t>.</w:t>
       </w:r>
-    </w:p>
-    <w:p>
-      <w:pPr>
-        <w:jc w:val="both"/>
-        <w:rPr>
-          <w:b/>
-        </w:rPr>
-      </w:pPr>
+      <w:r>
+        <w:t xml:space="preserve"> Cet attribut est utilisé pour faire retourner un </w:t>
+      </w:r>
+      <w:proofErr w:type="spellStart"/>
+      <w:r>
+        <w:t>Iterator</w:t>
+      </w:r>
+      <w:proofErr w:type="spellEnd"/>
+      <w:r>
+        <w:t xml:space="preserve"> en échouant silencieusement.</w:t>
+      </w:r>
+    </w:p>
+    <w:p>
+      <w:pPr>
+        <w:jc w:val="both"/>
+      </w:pPr>
+      <w:r>
+        <w:t>Cet attribut est déclaré privé pour respecter encapsulation et parc</w:t>
+      </w:r>
+      <w:r>
+        <w:t xml:space="preserve">e </w:t>
+      </w:r>
+      <w:r>
+        <w:t xml:space="preserve">que c’est </w:t>
+      </w:r>
+      <w:r>
+        <w:t>seulement</w:t>
+      </w:r>
+      <w:r>
+        <w:t xml:space="preserve"> </w:t>
+      </w:r>
+      <w:proofErr w:type="spellStart"/>
+      <w:r>
+        <w:t>AbsTran</w:t>
+      </w:r>
+      <w:r>
+        <w:t>sform</w:t>
+      </w:r>
+      <w:proofErr w:type="spellEnd"/>
+      <w:r>
+        <w:t xml:space="preserve"> qui va l’utiliser bien qu’on le déclare </w:t>
+      </w:r>
+      <w:proofErr w:type="spellStart"/>
+      <w:r>
+        <w:t>static</w:t>
+      </w:r>
+      <w:proofErr w:type="spellEnd"/>
+      <w:r>
+        <w:t>.</w:t>
+      </w:r>
+    </w:p>
+    <w:p>
+      <w:pPr>
+        <w:jc w:val="both"/>
+      </w:pPr>
+      <w:r>
+        <w:t>Cet attribut est statique car il est indépendant lors de chaque différente utilisation.</w:t>
+      </w:r>
+    </w:p>
+    <w:p>
+      <w:pPr>
+        <w:jc w:val="both"/>
+        <w:rPr>
+          <w:b/>
+        </w:rPr>
+      </w:pPr>
+    </w:p>
+    <w:p>
+      <w:pPr>
+        <w:pStyle w:val="ListParagraph"/>
+        <w:numPr>
+          <w:ilvl w:val="1"/>
+          <w:numId w:val="1"/>
+        </w:numPr>
+        <w:jc w:val="both"/>
+        <w:rPr>
+          <w:b/>
+        </w:rPr>
+      </w:pPr>
+      <w:r>
+        <w:rPr>
+          <w:b/>
+        </w:rPr>
+        <w:t xml:space="preserve">Quelles seraient les conséquences sur l’ensemble du code si vous décidiez de changer la classe de conteneur utilisée pour stocker les enfants dans la classe Composite? On vous demande de faire ce changement et d’indiquer toutes les modifications qui doivent être faites à l’ensemble du code </w:t>
+      </w:r>
+      <w:proofErr w:type="gramStart"/>
+      <w:r>
+        <w:rPr>
+          <w:b/>
+        </w:rPr>
+        <w:t>suite au</w:t>
+      </w:r>
+      <w:proofErr w:type="gramEnd"/>
+      <w:r>
+        <w:rPr>
+          <w:b/>
+        </w:rPr>
+        <w:t xml:space="preserve"> changement. Reliez la liste des changements à effectuer à la notion d’encapsulation mise de l’avant par la programmation orientée-objet. À votre avis, la conception proposée dans le TP4 respecte-t-elle le principe d’encapsulation ?</w:t>
+      </w:r>
+    </w:p>
+    <w:p>
+      <w:pPr>
+        <w:jc w:val="both"/>
+      </w:pPr>
+      <w:r>
+        <w:t xml:space="preserve">Les conséquences </w:t>
+      </w:r>
+      <w:r>
+        <w:t>seraient une perte de l’uniformité des manipulations de la structure de l’arbre</w:t>
+      </w:r>
+      <w:r>
+        <w:t>.</w:t>
+      </w:r>
+    </w:p>
+    <w:p>
+      <w:pPr>
+        <w:jc w:val="both"/>
+      </w:pPr>
+      <w:r>
+        <w:t xml:space="preserve">Il va falloir modifier toutes les méthodes spécifiques à chacun des conteneurs pour les manipuler. Il faudra aussi changer l’utilisation de notre patron </w:t>
+      </w:r>
+      <w:proofErr w:type="spellStart"/>
+      <w:r>
+        <w:t>iterator</w:t>
+      </w:r>
+      <w:proofErr w:type="spellEnd"/>
+      <w:r>
+        <w:t xml:space="preserve">. </w:t>
+      </w:r>
+      <w:r>
+        <w:t>La modification du code à faire serait</w:t>
+      </w:r>
+      <w:r>
+        <w:t> :</w:t>
+      </w:r>
+    </w:p>
+    <w:p>
+      <w:pPr>
+        <w:jc w:val="both"/>
+      </w:pPr>
+      <w:proofErr w:type="spellStart"/>
+      <w:proofErr w:type="gramStart"/>
+      <w:r>
+        <w:t>using</w:t>
+      </w:r>
+      <w:proofErr w:type="spellEnd"/>
+      <w:proofErr w:type="gramEnd"/>
+      <w:r>
+        <w:t xml:space="preserve"> </w:t>
+      </w:r>
+      <w:proofErr w:type="spellStart"/>
+      <w:r>
+        <w:t>TransformContainer</w:t>
+      </w:r>
+      <w:proofErr w:type="spellEnd"/>
+      <w:r>
+        <w:t xml:space="preserve"> = std::</w:t>
+      </w:r>
+      <w:proofErr w:type="spellStart"/>
+      <w:r>
+        <w:t>list</w:t>
+      </w:r>
+      <w:proofErr w:type="spellEnd"/>
+      <w:r>
+        <w:t>&lt;</w:t>
+      </w:r>
+      <w:proofErr w:type="spellStart"/>
+      <w:r>
+        <w:t>TransformPtr</w:t>
+      </w:r>
+      <w:proofErr w:type="spellEnd"/>
+      <w:r>
+        <w:t>&gt;;</w:t>
+      </w:r>
+      <w:r>
+        <w:t xml:space="preserve"> .</w:t>
+      </w:r>
+      <w:r>
+        <w:t xml:space="preserve"> </w:t>
+      </w:r>
+    </w:p>
+    <w:p>
+      <w:pPr>
+        <w:autoSpaceDE w:val="0"/>
+        <w:autoSpaceDN w:val="0"/>
+        <w:adjustRightInd w:val="0"/>
+        <w:spacing w:after="0" w:line="240" w:lineRule="auto"/>
+        <w:jc w:val="both"/>
+        <w:rPr>
+          <w:rFonts w:ascii="Calibri" w:hAnsi="Calibri" w:cs="Calibri"/>
+          <w:sz w:val="24"/>
+          <w:szCs w:val="24"/>
+        </w:rPr>
+      </w:pPr>
+      <w:r>
+        <w:lastRenderedPageBreak/>
+        <w:t>La conception proposée dans le TP4 respecte le principe d’encapsulation car tous les éléments de notre conteneur restent isolés de l’utilisateur.</w:t>
+      </w:r>
+      <w:r>
+        <w:t xml:space="preserve"> </w:t>
+      </w:r>
+      <w:r>
+        <w:rPr>
+          <w:rFonts w:ascii="Calibri" w:hAnsi="Calibri" w:cs="Calibri"/>
+          <w:sz w:val="24"/>
+          <w:szCs w:val="24"/>
+        </w:rPr>
+        <w:t>La différence de conteneur ne changera pas la</w:t>
+      </w:r>
+      <w:r>
+        <w:rPr>
+          <w:rFonts w:ascii="Calibri" w:hAnsi="Calibri" w:cs="Calibri"/>
+          <w:sz w:val="24"/>
+          <w:szCs w:val="24"/>
+        </w:rPr>
+        <w:t xml:space="preserve"> </w:t>
+      </w:r>
+      <w:r>
+        <w:rPr>
+          <w:rFonts w:ascii="Calibri" w:hAnsi="Calibri" w:cs="Calibri"/>
+          <w:sz w:val="24"/>
+          <w:szCs w:val="24"/>
+        </w:rPr>
+        <w:t>visibilité d</w:t>
+      </w:r>
+      <w:r>
+        <w:rPr>
+          <w:rFonts w:ascii="Calibri" w:hAnsi="Calibri" w:cs="Calibri"/>
+          <w:sz w:val="24"/>
+          <w:szCs w:val="24"/>
+        </w:rPr>
+        <w:t>u</w:t>
+      </w:r>
+      <w:r>
+        <w:rPr>
+          <w:rFonts w:ascii="Calibri" w:hAnsi="Calibri" w:cs="Calibri"/>
+          <w:sz w:val="24"/>
+          <w:szCs w:val="24"/>
+        </w:rPr>
+        <w:t xml:space="preserve"> contenu.</w:t>
+      </w:r>
+    </w:p>
+    <w:p>
+      <w:pPr>
+        <w:pStyle w:val="ListParagraph"/>
+        <w:numPr>
+          <w:ilvl w:val="1"/>
+          <w:numId w:val="1"/>
+        </w:numPr>
+        <w:jc w:val="both"/>
+        <w:rPr>
+          <w:b/>
+        </w:rPr>
+      </w:pPr>
+      <w:r>
+        <w:rPr>
+          <w:b/>
+        </w:rPr>
+        <w:t xml:space="preserve">Les classes dérivées </w:t>
+      </w:r>
+      <w:proofErr w:type="spellStart"/>
+      <w:r>
+        <w:rPr>
+          <w:b/>
+        </w:rPr>
+        <w:t>TransformIterator</w:t>
+      </w:r>
+      <w:proofErr w:type="spellEnd"/>
+      <w:r>
+        <w:rPr>
+          <w:b/>
+        </w:rPr>
+        <w:t xml:space="preserve"> et </w:t>
+      </w:r>
+      <w:proofErr w:type="spellStart"/>
+      <w:r>
+        <w:rPr>
+          <w:b/>
+        </w:rPr>
+        <w:t>TransformIterator_const</w:t>
+      </w:r>
+      <w:proofErr w:type="spellEnd"/>
+      <w:r>
+        <w:rPr>
+          <w:b/>
+        </w:rPr>
+        <w:t xml:space="preserve"> surchargent les opérateur « * » et « -&gt; ». Cette décision de conception a des avantages et des inconvénients. Identifiez un avantage et un inconvénient de cette décision.</w:t>
+      </w:r>
+    </w:p>
+    <w:p>
+      <w:pPr>
+        <w:jc w:val="both"/>
+        <w:rPr>
+          <w:b/>
+        </w:rPr>
+      </w:pPr>
+      <w:r>
+        <w:rPr>
+          <w:b/>
+        </w:rPr>
+        <w:t xml:space="preserve">Avantages : </w:t>
+      </w:r>
+      <w:r>
+        <w:t>Accès facile aux méthodes des transformations.</w:t>
+      </w:r>
+    </w:p>
+    <w:p>
+      <w:pPr>
+        <w:jc w:val="both"/>
+        <w:rPr>
+          <w:b/>
+        </w:rPr>
+      </w:pPr>
+      <w:r>
+        <w:rPr>
+          <w:b/>
+        </w:rPr>
+        <w:t xml:space="preserve">Inconvénients : </w:t>
+      </w:r>
+      <w:r>
+        <w:t>Difficile de déterminer sur quels objets ils pointent.</w:t>
+      </w:r>
     </w:p>
     <w:p>
       <w:pPr>
@@ -583,634 +1256,96 @@
         <w:rPr>
           <w:b/>
         </w:rPr>
-        <w:lastRenderedPageBreak/>
-        <w:t xml:space="preserve">Conteneurs et Patron </w:t>
-      </w:r>
-      <w:proofErr w:type="spellStart"/>
-      <w:r>
-        <w:rPr>
-          <w:b/>
-        </w:rPr>
-        <w:t>Iterator</w:t>
-      </w:r>
-      <w:proofErr w:type="spellEnd"/>
-    </w:p>
-    <w:p>
-      <w:pPr>
-        <w:pStyle w:val="ListParagraph"/>
-        <w:numPr>
-          <w:ilvl w:val="1"/>
-          <w:numId w:val="1"/>
-        </w:numPr>
-        <w:jc w:val="both"/>
-        <w:rPr>
-          <w:b/>
-        </w:rPr>
-      </w:pPr>
-      <w:r>
-        <w:rPr>
-          <w:b/>
-        </w:rPr>
-        <w:t>Identifiez les points suivants :</w:t>
-      </w:r>
-    </w:p>
-    <w:p>
-      <w:pPr>
-        <w:pStyle w:val="ListParagraph"/>
-        <w:numPr>
-          <w:ilvl w:val="2"/>
-          <w:numId w:val="1"/>
-        </w:numPr>
-        <w:jc w:val="both"/>
-        <w:rPr>
-          <w:b/>
-        </w:rPr>
-      </w:pPr>
-      <w:r>
-        <w:rPr>
-          <w:b/>
-        </w:rPr>
-        <w:t xml:space="preserve"> L’intention du patron </w:t>
-      </w:r>
-      <w:proofErr w:type="spellStart"/>
-      <w:r>
-        <w:rPr>
-          <w:b/>
-        </w:rPr>
-        <w:t>Iterator</w:t>
-      </w:r>
-      <w:proofErr w:type="spellEnd"/>
-    </w:p>
-    <w:p>
-      <w:pPr>
-        <w:jc w:val="both"/>
-      </w:pPr>
-      <w:r>
-        <w:rPr>
-          <w:rFonts w:ascii="Arial" w:hAnsi="Arial" w:cs="Arial"/>
-          <w:color w:val="222222"/>
-          <w:sz w:val="21"/>
-          <w:szCs w:val="21"/>
-          <w:shd w:val="clear" w:color="auto" w:fill="FFFFFF"/>
-        </w:rPr>
-        <w:t>Ce patron permet d'accéder séquentiellement aux éléments d'un ensemble sans connaitre les détails techniques du fonctionnement de l'ensembl</w:t>
-      </w:r>
-      <w:r>
-        <w:rPr>
-          <w:rFonts w:ascii="Arial" w:hAnsi="Arial" w:cs="Arial"/>
-          <w:color w:val="222222"/>
-          <w:sz w:val="21"/>
-          <w:szCs w:val="21"/>
-          <w:shd w:val="clear" w:color="auto" w:fill="FFFFFF"/>
-        </w:rPr>
-        <w:t>e (Gamma, 1994)</w:t>
-      </w:r>
-      <w:r>
-        <w:rPr>
-          <w:rFonts w:ascii="Arial" w:hAnsi="Arial" w:cs="Arial"/>
-          <w:color w:val="222222"/>
-          <w:sz w:val="21"/>
-          <w:szCs w:val="21"/>
-          <w:shd w:val="clear" w:color="auto" w:fill="FFFFFF"/>
-        </w:rPr>
-        <w:t xml:space="preserve">. </w:t>
-      </w:r>
-      <w:r>
-        <w:rPr>
-          <w:rFonts w:ascii="Arial" w:hAnsi="Arial" w:cs="Arial"/>
-          <w:color w:val="222222"/>
-          <w:sz w:val="21"/>
-          <w:szCs w:val="21"/>
-          <w:shd w:val="clear" w:color="auto" w:fill="FFFFFF"/>
-        </w:rPr>
-        <w:t>L’</w:t>
-      </w:r>
-      <w:proofErr w:type="spellStart"/>
-      <w:r>
-        <w:rPr>
-          <w:rFonts w:ascii="Arial" w:hAnsi="Arial" w:cs="Arial"/>
-          <w:color w:val="222222"/>
-          <w:sz w:val="21"/>
-          <w:szCs w:val="21"/>
-          <w:shd w:val="clear" w:color="auto" w:fill="FFFFFF"/>
-        </w:rPr>
-        <w:t>Iterator</w:t>
-      </w:r>
-      <w:proofErr w:type="spellEnd"/>
-      <w:r>
-        <w:rPr>
-          <w:rFonts w:ascii="Arial" w:hAnsi="Arial" w:cs="Arial"/>
-          <w:color w:val="222222"/>
-          <w:sz w:val="21"/>
-          <w:szCs w:val="21"/>
-          <w:shd w:val="clear" w:color="auto" w:fill="FFFFFF"/>
-        </w:rPr>
-        <w:t xml:space="preserve"> permet</w:t>
-      </w:r>
-      <w:r>
-        <w:rPr>
-          <w:rFonts w:ascii="Arial" w:hAnsi="Arial" w:cs="Arial"/>
-          <w:color w:val="222222"/>
-          <w:sz w:val="21"/>
-          <w:szCs w:val="21"/>
-          <w:shd w:val="clear" w:color="auto" w:fill="FFFFFF"/>
-        </w:rPr>
-        <w:t xml:space="preserve"> de parcourir un</w:t>
-      </w:r>
-      <w:r>
-        <w:rPr>
-          <w:rFonts w:ascii="Arial" w:hAnsi="Arial" w:cs="Arial"/>
-          <w:color w:val="222222"/>
-          <w:sz w:val="21"/>
-          <w:szCs w:val="21"/>
-          <w:shd w:val="clear" w:color="auto" w:fill="FFFFFF"/>
-        </w:rPr>
-        <w:t xml:space="preserve"> conteneur</w:t>
-      </w:r>
-      <w:r>
-        <w:rPr>
-          <w:rFonts w:ascii="Arial" w:hAnsi="Arial" w:cs="Arial"/>
-          <w:color w:val="222222"/>
-          <w:sz w:val="21"/>
-          <w:szCs w:val="21"/>
-          <w:shd w:val="clear" w:color="auto" w:fill="FFFFFF"/>
-        </w:rPr>
-        <w:t xml:space="preserve"> en accédant </w:t>
-      </w:r>
-      <w:r>
-        <w:rPr>
-          <w:rFonts w:ascii="Arial" w:hAnsi="Arial" w:cs="Arial"/>
-          <w:color w:val="222222"/>
-          <w:sz w:val="21"/>
-          <w:szCs w:val="21"/>
-          <w:shd w:val="clear" w:color="auto" w:fill="FFFFFF"/>
-        </w:rPr>
-        <w:t xml:space="preserve">séquentiellement à tous ses éléments pour </w:t>
-      </w:r>
-      <w:r>
-        <w:rPr>
-          <w:rFonts w:ascii="Arial" w:hAnsi="Arial" w:cs="Arial"/>
-          <w:color w:val="222222"/>
-          <w:sz w:val="21"/>
-          <w:szCs w:val="21"/>
-          <w:shd w:val="clear" w:color="auto" w:fill="FFFFFF"/>
-        </w:rPr>
-        <w:t>faire</w:t>
-      </w:r>
-      <w:r>
-        <w:rPr>
-          <w:rFonts w:ascii="Arial" w:hAnsi="Arial" w:cs="Arial"/>
-          <w:color w:val="222222"/>
-          <w:sz w:val="21"/>
-          <w:szCs w:val="21"/>
-          <w:shd w:val="clear" w:color="auto" w:fill="FFFFFF"/>
-        </w:rPr>
-        <w:t xml:space="preserve"> u</w:t>
-      </w:r>
-      <w:r>
-        <w:rPr>
-          <w:rFonts w:ascii="Arial" w:hAnsi="Arial" w:cs="Arial"/>
-          <w:color w:val="222222"/>
-          <w:sz w:val="21"/>
-          <w:szCs w:val="21"/>
-          <w:shd w:val="clear" w:color="auto" w:fill="FFFFFF"/>
-        </w:rPr>
-        <w:t>ne transformation</w:t>
-      </w:r>
-      <w:r>
-        <w:rPr>
-          <w:rFonts w:ascii="Arial" w:hAnsi="Arial" w:cs="Arial"/>
-          <w:color w:val="222222"/>
-          <w:sz w:val="21"/>
-          <w:szCs w:val="21"/>
-          <w:shd w:val="clear" w:color="auto" w:fill="FFFFFF"/>
-        </w:rPr>
-        <w:t>, tout en isolant la structure interne du conteneur.</w:t>
-      </w:r>
-      <w:r>
-        <w:rPr>
-          <w:rFonts w:ascii="Arial" w:hAnsi="Arial" w:cs="Arial"/>
-          <w:color w:val="222222"/>
-          <w:sz w:val="21"/>
-          <w:szCs w:val="21"/>
-          <w:shd w:val="clear" w:color="auto" w:fill="FFFFFF"/>
-        </w:rPr>
-        <w:t xml:space="preserve"> Dans le cadre du TP4, nous utilisons </w:t>
-      </w:r>
-      <w:proofErr w:type="spellStart"/>
-      <w:r>
-        <w:rPr>
-          <w:rFonts w:ascii="Arial" w:hAnsi="Arial" w:cs="Arial"/>
-          <w:color w:val="222222"/>
-          <w:sz w:val="21"/>
-          <w:szCs w:val="21"/>
-          <w:shd w:val="clear" w:color="auto" w:fill="FFFFFF"/>
-        </w:rPr>
-        <w:t>TransformIterator</w:t>
-      </w:r>
-      <w:proofErr w:type="spellEnd"/>
-      <w:r>
-        <w:rPr>
-          <w:rFonts w:ascii="Arial" w:hAnsi="Arial" w:cs="Arial"/>
-          <w:color w:val="222222"/>
-          <w:sz w:val="21"/>
-          <w:szCs w:val="21"/>
-          <w:shd w:val="clear" w:color="auto" w:fill="FFFFFF"/>
-        </w:rPr>
-        <w:t xml:space="preserve"> pour pouvoir utiliser les méthodes d’un objet/classes agrégats (comme un conteneur </w:t>
-      </w:r>
-      <w:proofErr w:type="spellStart"/>
-      <w:r>
-        <w:rPr>
-          <w:rFonts w:ascii="Arial" w:hAnsi="Arial" w:cs="Arial"/>
-          <w:color w:val="222222"/>
-          <w:sz w:val="21"/>
-          <w:szCs w:val="21"/>
-          <w:shd w:val="clear" w:color="auto" w:fill="FFFFFF"/>
-        </w:rPr>
-        <w:t>vector</w:t>
-      </w:r>
-      <w:proofErr w:type="spellEnd"/>
-      <w:r>
-        <w:rPr>
-          <w:rFonts w:ascii="Arial" w:hAnsi="Arial" w:cs="Arial"/>
-          <w:color w:val="222222"/>
-          <w:sz w:val="21"/>
-          <w:szCs w:val="21"/>
-          <w:shd w:val="clear" w:color="auto" w:fill="FFFFFF"/>
-        </w:rPr>
-        <w:t>) sans exposer sa structure interne.</w:t>
-      </w:r>
-    </w:p>
-    <w:p>
-      <w:pPr>
-        <w:pStyle w:val="ListParagraph"/>
-        <w:numPr>
-          <w:ilvl w:val="2"/>
-          <w:numId w:val="1"/>
-        </w:numPr>
-        <w:jc w:val="both"/>
-        <w:rPr>
-          <w:b/>
-        </w:rPr>
-      </w:pPr>
-      <w:r>
-        <w:rPr>
-          <w:b/>
-        </w:rPr>
-        <w:t xml:space="preserve"> La classe de conteneur de la STL utilisée pour stocker les enfants dans la classe Composite et les classes des </w:t>
-      </w:r>
-      <w:proofErr w:type="spellStart"/>
-      <w:r>
-        <w:rPr>
-          <w:b/>
-        </w:rPr>
-        <w:t>Iterators</w:t>
-      </w:r>
-      <w:proofErr w:type="spellEnd"/>
-      <w:r>
-        <w:rPr>
-          <w:b/>
-        </w:rPr>
-        <w:t xml:space="preserve"> utilisés dans la conception qui vous a été fournie.</w:t>
-      </w:r>
-    </w:p>
-    <w:p>
-      <w:pPr>
-        <w:rPr>
-          <w:b/>
-        </w:rPr>
-      </w:pPr>
-      <w:r>
-        <w:t xml:space="preserve">La classe de conteneur de la STL utilisée pour stocker les enfants dans la classe Composite est celle de </w:t>
-      </w:r>
-      <w:proofErr w:type="spellStart"/>
-      <w:r>
-        <w:t>Vector</w:t>
-      </w:r>
-      <w:proofErr w:type="spellEnd"/>
-      <w:r>
-        <w:t xml:space="preserve">. De plus, les classes des </w:t>
-      </w:r>
-      <w:proofErr w:type="spellStart"/>
-      <w:r>
-        <w:t>Iterators</w:t>
-      </w:r>
-      <w:proofErr w:type="spellEnd"/>
-      <w:r>
+        <w:t>Bibliographie</w:t>
+      </w:r>
+    </w:p>
+    <w:p>
+      <w:pPr>
+        <w:jc w:val="both"/>
+        <w:rPr>
+          <w:lang w:val="en-US"/>
+        </w:rPr>
+      </w:pPr>
+      <w:r>
+        <w:rPr>
+          <w:rFonts w:hint="eastAsia"/>
+          <w:lang w:val="en-US"/>
+        </w:rPr>
+        <w:t xml:space="preserve">Erich Gamma, Richard Helm, Ralph Johnson et John </w:t>
+      </w:r>
+      <w:proofErr w:type="spellStart"/>
+      <w:r>
+        <w:rPr>
+          <w:rFonts w:hint="eastAsia"/>
+          <w:lang w:val="en-US"/>
+        </w:rPr>
+        <w:t>Vlissides</w:t>
+      </w:r>
+      <w:proofErr w:type="spellEnd"/>
+      <w:r>
+        <w:rPr>
+          <w:rFonts w:hint="eastAsia"/>
+          <w:lang w:val="en-US"/>
+        </w:rPr>
+        <w:t xml:space="preserve">, Design </w:t>
+      </w:r>
+      <w:proofErr w:type="gramStart"/>
+      <w:r>
+        <w:rPr>
+          <w:rFonts w:hint="eastAsia"/>
+          <w:lang w:val="en-US"/>
+        </w:rPr>
+        <w:t>Patterns :</w:t>
+      </w:r>
+      <w:proofErr w:type="gramEnd"/>
+      <w:r>
+        <w:rPr>
+          <w:rFonts w:hint="eastAsia"/>
+          <w:lang w:val="en-US"/>
+        </w:rPr>
+        <w:t xml:space="preserve"> Elements of Reusable Object-Oriented Software, Addison-Wesley, 1994, 395 p. (ISBN 0-201-63361-2, lire </w:t>
+      </w:r>
+      <w:proofErr w:type="spellStart"/>
+      <w:r>
+        <w:rPr>
+          <w:rFonts w:hint="eastAsia"/>
+          <w:lang w:val="en-US"/>
+        </w:rPr>
+        <w:t>en</w:t>
+      </w:r>
+      <w:proofErr w:type="spellEnd"/>
+      <w:r>
+        <w:rPr>
+          <w:rFonts w:hint="eastAsia"/>
+          <w:lang w:val="en-US"/>
+        </w:rPr>
         <w:t xml:space="preserve"> </w:t>
       </w:r>
       <w:proofErr w:type="spellStart"/>
       <w:r>
-        <w:t>TransformBaseIterator</w:t>
-      </w:r>
-      <w:proofErr w:type="spellEnd"/>
-      <w:r>
-        <w:t xml:space="preserve"> et </w:t>
-      </w:r>
-      <w:proofErr w:type="spellStart"/>
-      <w:r>
-        <w:t>Trasnform</w:t>
-      </w:r>
-      <w:r>
-        <w:t>BaseIterator_const</w:t>
-      </w:r>
-      <w:proofErr w:type="spellEnd"/>
-      <w:r>
-        <w:t xml:space="preserve"> (qui représentent respectivement les classe </w:t>
-      </w:r>
-      <w:proofErr w:type="spellStart"/>
-      <w:r>
-        <w:t>TransformIterator</w:t>
-      </w:r>
-      <w:proofErr w:type="spellEnd"/>
-      <w:r>
-        <w:t xml:space="preserve"> et </w:t>
-      </w:r>
-      <w:proofErr w:type="spellStart"/>
-      <w:r>
-        <w:t>TransformIterator_const</w:t>
-      </w:r>
-      <w:proofErr w:type="spellEnd"/>
-      <w:r>
-        <w:t>) nous ont été fournies.</w:t>
-      </w:r>
-    </w:p>
-    <w:p>
-      <w:pPr>
-        <w:jc w:val="both"/>
-        <w:rPr>
-          <w:b/>
-        </w:rPr>
-      </w:pPr>
-    </w:p>
-    <w:p>
-      <w:pPr>
-        <w:pStyle w:val="ListParagraph"/>
-        <w:numPr>
-          <w:ilvl w:val="1"/>
-          <w:numId w:val="1"/>
-        </w:numPr>
-        <w:jc w:val="both"/>
-        <w:rPr>
-          <w:b/>
-        </w:rPr>
-      </w:pPr>
-      <w:r>
-        <w:rPr>
-          <w:b/>
-        </w:rPr>
-        <w:t xml:space="preserve">Expliquez le rôle de l’attribut statique </w:t>
-      </w:r>
-      <w:proofErr w:type="spellStart"/>
-      <w:r>
-        <w:rPr>
-          <w:b/>
-        </w:rPr>
-        <w:t>m_empty_transforms</w:t>
-      </w:r>
-      <w:proofErr w:type="spellEnd"/>
-      <w:r>
-        <w:rPr>
-          <w:b/>
-        </w:rPr>
-        <w:t xml:space="preserve"> défini dans la classe</w:t>
-      </w:r>
-      <w:r>
-        <w:rPr>
-          <w:b/>
-        </w:rPr>
-        <w:t xml:space="preserve"> </w:t>
-      </w:r>
-      <w:proofErr w:type="spellStart"/>
-      <w:r>
-        <w:rPr>
-          <w:b/>
-        </w:rPr>
-        <w:t>AbsTransform</w:t>
-      </w:r>
-      <w:proofErr w:type="spellEnd"/>
-      <w:r>
-        <w:rPr>
-          <w:b/>
-        </w:rPr>
-        <w:t>. Expliquez pourquoi, selon vous, cet attribut est déclaré comme</w:t>
-      </w:r>
-      <w:r>
-        <w:rPr>
-          <w:b/>
-        </w:rPr>
-        <w:t xml:space="preserve"> </w:t>
-      </w:r>
-      <w:r>
-        <w:rPr>
-          <w:b/>
-        </w:rPr>
-        <w:t>un attribut statique et privé.</w:t>
-      </w:r>
-    </w:p>
-    <w:p>
-      <w:pPr>
-        <w:jc w:val="both"/>
-        <w:rPr>
-          <w:b/>
+        <w:rPr>
+          <w:rFonts w:hint="eastAsia"/>
+          <w:lang w:val="en-US"/>
+        </w:rPr>
+        <w:t>ligne</w:t>
+      </w:r>
+      <w:proofErr w:type="spellEnd"/>
+      <w:r>
+        <w:rPr>
+          <w:rFonts w:hint="eastAsia"/>
+          <w:lang w:val="en-US"/>
+        </w:rPr>
+        <w:t xml:space="preserve"> [archive]), p. 233-245</w:t>
+      </w:r>
+    </w:p>
+    <w:p>
+      <w:pPr>
+        <w:rPr>
+          <w:lang w:val="en-US"/>
         </w:rPr>
       </w:pPr>
       <w:bookmarkStart w:id="0" w:name="_GoBack"/>
       <w:bookmarkEnd w:id="0"/>
-    </w:p>
-    <w:p>
-      <w:pPr>
-        <w:pStyle w:val="ListParagraph"/>
-        <w:numPr>
-          <w:ilvl w:val="1"/>
-          <w:numId w:val="1"/>
-        </w:numPr>
-        <w:jc w:val="both"/>
-        <w:rPr>
-          <w:b/>
-        </w:rPr>
-      </w:pPr>
-      <w:r>
-        <w:rPr>
-          <w:b/>
-        </w:rPr>
-        <w:t xml:space="preserve">Quelles seraient les conséquences sur l’ensemble du code si vous décidiez de changer la classe de conteneur utilisée pour stocker les enfants dans la classe Composite? On vous demande de faire ce changement et d’indiquer toutes les modifications qui doivent être faites à l’ensemble du code </w:t>
-      </w:r>
-      <w:proofErr w:type="gramStart"/>
-      <w:r>
-        <w:rPr>
-          <w:b/>
-        </w:rPr>
-        <w:t>suite au</w:t>
-      </w:r>
-      <w:proofErr w:type="gramEnd"/>
-      <w:r>
-        <w:rPr>
-          <w:b/>
-        </w:rPr>
-        <w:t xml:space="preserve"> changement. Reliez la liste des changements à effectuer à la notion d’encapsulation mise de l’avant par la programmation orientée-objet. À votre avis, la conception proposée dans le TP4 respecte-t-elle le principe d’encapsulation ?</w:t>
-      </w:r>
-    </w:p>
-    <w:p>
-      <w:pPr>
-        <w:pStyle w:val="ListParagraph"/>
-        <w:numPr>
-          <w:ilvl w:val="1"/>
-          <w:numId w:val="1"/>
-        </w:numPr>
-        <w:jc w:val="both"/>
-        <w:rPr>
-          <w:b/>
-        </w:rPr>
-      </w:pPr>
-      <w:r>
-        <w:rPr>
-          <w:b/>
-        </w:rPr>
-        <w:t xml:space="preserve">Les classes dérivées </w:t>
-      </w:r>
-      <w:proofErr w:type="spellStart"/>
-      <w:r>
-        <w:rPr>
-          <w:b/>
-        </w:rPr>
-        <w:t>TransformIterator</w:t>
-      </w:r>
-      <w:proofErr w:type="spellEnd"/>
-      <w:r>
-        <w:rPr>
-          <w:b/>
-        </w:rPr>
-        <w:t xml:space="preserve"> et </w:t>
-      </w:r>
-      <w:proofErr w:type="spellStart"/>
-      <w:r>
-        <w:rPr>
-          <w:b/>
-        </w:rPr>
-        <w:t>TransformIterator_const</w:t>
-      </w:r>
-      <w:proofErr w:type="spellEnd"/>
-      <w:r>
-        <w:rPr>
-          <w:b/>
-        </w:rPr>
-        <w:t xml:space="preserve"> surchargent les opérateur « * » et « -&gt; ». Cette décision de conception a des avantages et des inconvénients. Identifiez un avantage et un inconvénient de cette décision.</w:t>
-      </w:r>
-    </w:p>
-    <w:p>
-      <w:pPr>
-        <w:jc w:val="both"/>
-        <w:rPr>
-          <w:b/>
-        </w:rPr>
-      </w:pPr>
-    </w:p>
-    <w:p>
-      <w:pPr>
-        <w:pStyle w:val="ListParagraph"/>
-        <w:numPr>
-          <w:ilvl w:val="0"/>
-          <w:numId w:val="1"/>
-        </w:numPr>
-        <w:jc w:val="both"/>
-        <w:rPr>
-          <w:b/>
-        </w:rPr>
-      </w:pPr>
-      <w:r>
-        <w:rPr>
-          <w:b/>
-        </w:rPr>
-        <w:t>Bibliographie</w:t>
-      </w:r>
-    </w:p>
-    <w:p>
-      <w:pPr>
-        <w:jc w:val="both"/>
-        <w:rPr>
-          <w:lang w:val="en-US"/>
-        </w:rPr>
-      </w:pPr>
-      <w:r>
-        <w:rPr>
-          <w:rFonts w:hint="eastAsia"/>
-          <w:lang w:val="en-US"/>
-        </w:rPr>
-        <w:t xml:space="preserve">Erich Gamma, Richard Helm, Ralph Johnson et John </w:t>
-      </w:r>
-      <w:proofErr w:type="spellStart"/>
-      <w:r>
-        <w:rPr>
-          <w:rFonts w:hint="eastAsia"/>
-          <w:lang w:val="en-US"/>
-        </w:rPr>
-        <w:t>Vlissides</w:t>
-      </w:r>
-      <w:proofErr w:type="spellEnd"/>
-      <w:r>
-        <w:rPr>
-          <w:rFonts w:hint="eastAsia"/>
-          <w:lang w:val="en-US"/>
-        </w:rPr>
-        <w:t xml:space="preserve">, Design </w:t>
-      </w:r>
-      <w:proofErr w:type="gramStart"/>
-      <w:r>
-        <w:rPr>
-          <w:rFonts w:hint="eastAsia"/>
-          <w:lang w:val="en-US"/>
-        </w:rPr>
-        <w:t>Patterns :</w:t>
-      </w:r>
-      <w:proofErr w:type="gramEnd"/>
-      <w:r>
-        <w:rPr>
-          <w:rFonts w:hint="eastAsia"/>
-          <w:lang w:val="en-US"/>
-        </w:rPr>
-        <w:t xml:space="preserve"> Elements of Reusable Object-Oriented Software, Addison-Wesley, 1994, 395 p. (ISBN 0-201-63361-2, lire </w:t>
-      </w:r>
-      <w:proofErr w:type="spellStart"/>
-      <w:r>
-        <w:rPr>
-          <w:rFonts w:hint="eastAsia"/>
-          <w:lang w:val="en-US"/>
-        </w:rPr>
-        <w:t>en</w:t>
-      </w:r>
-      <w:proofErr w:type="spellEnd"/>
-      <w:r>
-        <w:rPr>
-          <w:rFonts w:hint="eastAsia"/>
-          <w:lang w:val="en-US"/>
-        </w:rPr>
-        <w:t xml:space="preserve"> </w:t>
-      </w:r>
-      <w:proofErr w:type="spellStart"/>
-      <w:r>
-        <w:rPr>
-          <w:rFonts w:hint="eastAsia"/>
-          <w:lang w:val="en-US"/>
-        </w:rPr>
-        <w:t>ligne</w:t>
-      </w:r>
-      <w:proofErr w:type="spellEnd"/>
-      <w:r>
-        <w:rPr>
-          <w:rFonts w:hint="eastAsia"/>
-          <w:lang w:val="en-US"/>
-        </w:rPr>
-        <w:t xml:space="preserve"> [archive]), p. 233-245</w:t>
-      </w:r>
-    </w:p>
-    <w:p>
-      <w:pPr>
-        <w:rPr>
-          <w:lang w:val="en-US"/>
-        </w:rPr>
-      </w:pPr>
     </w:p>
     <w:sectPr>
       <w:pgSz w:w="12240" w:h="15840"/>

</xml_diff>

<commit_message>
Suppression de fichiers pas pour remise
</commit_message>
<xml_diff>
--- a/TP4/ReponsesAuxQuestionsTP4.docx
+++ b/TP4/ReponsesAuxQuestionsTP4.docx
@@ -1036,7 +1036,32 @@
         <w:jc w:val="both"/>
       </w:pPr>
       <w:r>
-        <w:t xml:space="preserve">Il va falloir modifier toutes les méthodes spécifiques à chacun des conteneurs pour les manipuler. Il faudra aussi changer l’utilisation de notre patron </w:t>
+        <w:t xml:space="preserve">Il va falloir modifier toutes les méthodes spécifiques à chacun des conteneurs pour les manipuler. </w:t>
+      </w:r>
+      <w:r>
+        <w:t xml:space="preserve"> Il faut </w:t>
+      </w:r>
+      <w:r>
+        <w:t xml:space="preserve">changer les classes de conteneur </w:t>
+      </w:r>
+      <w:proofErr w:type="spellStart"/>
+      <w:r>
+        <w:t>vector</w:t>
+      </w:r>
+      <w:proofErr w:type="spellEnd"/>
+      <w:r>
+        <w:t xml:space="preserve"> en classe </w:t>
+      </w:r>
+      <w:proofErr w:type="spellStart"/>
+      <w:r>
+        <w:t>list</w:t>
+      </w:r>
+      <w:proofErr w:type="spellEnd"/>
+      <w:r>
+        <w:t xml:space="preserve">. </w:t>
+      </w:r>
+      <w:r>
+        <w:t xml:space="preserve">Il faudra aussi changer l’utilisation de notre patron </w:t>
       </w:r>
       <w:proofErr w:type="spellStart"/>
       <w:r>
@@ -1044,14 +1069,10 @@
       </w:r>
       <w:proofErr w:type="spellEnd"/>
       <w:r>
-        <w:t xml:space="preserve">. </w:t>
-      </w:r>
-      <w:r>
-        <w:t>La modification du code à faire serait</w:t>
-      </w:r>
-      <w:r>
-        <w:t> :</w:t>
-      </w:r>
+        <w:t>. La modification du code à faire serait :</w:t>
+      </w:r>
+      <w:bookmarkStart w:id="0" w:name="_GoBack"/>
+      <w:bookmarkEnd w:id="0"/>
     </w:p>
     <w:p>
       <w:pPr>
@@ -1060,6 +1081,7 @@
       <w:proofErr w:type="spellStart"/>
       <w:proofErr w:type="gramStart"/>
       <w:r>
+        <w:lastRenderedPageBreak/>
         <w:t>using</w:t>
       </w:r>
       <w:proofErr w:type="spellEnd"/>
@@ -1092,10 +1114,7 @@
         <w:t>&gt;;</w:t>
       </w:r>
       <w:r>
-        <w:t xml:space="preserve"> .</w:t>
-      </w:r>
-      <w:r>
-        <w:t xml:space="preserve"> </w:t>
+        <w:t xml:space="preserve"> . </w:t>
       </w:r>
     </w:p>
     <w:p>
@@ -1112,7 +1131,6 @@
         </w:rPr>
       </w:pPr>
       <w:r>
-        <w:lastRenderedPageBreak/>
         <w:t>La conception proposée dans le TP4 respecte le principe d’encapsulation car tous les éléments de notre conteneur restent isolés de l’utilisateur.</w:t>
       </w:r>
       <w:r>
@@ -1124,39 +1142,7 @@
           <w:sz w:val="24"/>
           <w:szCs w:val="24"/>
         </w:rPr>
-        <w:t>La différence de conteneur ne changera pas la</w:t>
-      </w:r>
-      <w:r>
-        <w:rPr>
-          <w:rFonts w:ascii="Calibri" w:hAnsi="Calibri" w:cs="Calibri"/>
-          <w:sz w:val="24"/>
-          <w:szCs w:val="24"/>
-        </w:rPr>
-        <w:t xml:space="preserve"> </w:t>
-      </w:r>
-      <w:r>
-        <w:rPr>
-          <w:rFonts w:ascii="Calibri" w:hAnsi="Calibri" w:cs="Calibri"/>
-          <w:sz w:val="24"/>
-          <w:szCs w:val="24"/>
-        </w:rPr>
-        <w:t>visibilité d</w:t>
-      </w:r>
-      <w:r>
-        <w:rPr>
-          <w:rFonts w:ascii="Calibri" w:hAnsi="Calibri" w:cs="Calibri"/>
-          <w:sz w:val="24"/>
-          <w:szCs w:val="24"/>
-        </w:rPr>
-        <w:t>u</w:t>
-      </w:r>
-      <w:r>
-        <w:rPr>
-          <w:rFonts w:ascii="Calibri" w:hAnsi="Calibri" w:cs="Calibri"/>
-          <w:sz w:val="24"/>
-          <w:szCs w:val="24"/>
-        </w:rPr>
-        <w:t xml:space="preserve"> contenu.</w:t>
+        <w:t>La différence de conteneur ne changera pas la visibilité du contenu.</w:t>
       </w:r>
     </w:p>
     <w:p>
@@ -1344,8 +1330,6 @@
           <w:lang w:val="en-US"/>
         </w:rPr>
       </w:pPr>
-      <w:bookmarkStart w:id="0" w:name="_GoBack"/>
-      <w:bookmarkEnd w:id="0"/>
     </w:p>
     <w:sectPr>
       <w:pgSz w:w="12240" w:h="15840"/>

</xml_diff>